<commit_message>
created quality assurance script for db and authentication
</commit_message>
<xml_diff>
--- a/Documentation/DeepMed Business Analysis Report.docx
+++ b/Documentation/DeepMed Business Analysis Report.docx
@@ -4,85 +4,161 @@
   <w:body>
     <w:p>
       <w:pPr>
+        <w:spacing w:before="100" w:beforeAutospacing="1" w:after="100" w:afterAutospacing="1" w:line="240" w:lineRule="auto"/>
         <w:jc w:val="center"/>
-        <w:rPr>
+        <w:outlineLvl w:val="0"/>
+        <w:rPr>
+          <w:rFonts w:asciiTheme="majorHAnsi" w:eastAsia="Times New Roman" w:hAnsiTheme="majorHAnsi" w:cs="Times New Roman"/>
           <w:b/>
           <w:bCs/>
-          <w:sz w:val="32"/>
-          <w:szCs w:val="32"/>
+          <w:kern w:val="36"/>
+          <w:sz w:val="48"/>
+          <w:szCs w:val="48"/>
+          <w14:ligatures w14:val="none"/>
         </w:rPr>
       </w:pPr>
       <w:proofErr w:type="spellStart"/>
       <w:r>
         <w:rPr>
+          <w:rFonts w:asciiTheme="majorHAnsi" w:eastAsia="Times New Roman" w:hAnsiTheme="majorHAnsi" w:cs="Times New Roman"/>
           <w:b/>
           <w:bCs/>
-          <w:sz w:val="32"/>
-          <w:szCs w:val="32"/>
+          <w:kern w:val="36"/>
+          <w:sz w:val="48"/>
+          <w:szCs w:val="48"/>
+          <w14:ligatures w14:val="none"/>
         </w:rPr>
         <w:t>DeepMed</w:t>
       </w:r>
       <w:proofErr w:type="spellEnd"/>
       <w:r>
         <w:rPr>
+          <w:rFonts w:asciiTheme="majorHAnsi" w:eastAsia="Times New Roman" w:hAnsiTheme="majorHAnsi" w:cs="Times New Roman"/>
           <w:b/>
           <w:bCs/>
-          <w:sz w:val="32"/>
-          <w:szCs w:val="32"/>
+          <w:kern w:val="36"/>
+          <w:sz w:val="48"/>
+          <w:szCs w:val="48"/>
+          <w14:ligatures w14:val="none"/>
         </w:rPr>
         <w:t xml:space="preserve"> Business Analysis Report</w:t>
       </w:r>
     </w:p>
     <w:p>
       <w:pPr>
-        <w:rPr>
+        <w:spacing w:before="100" w:beforeAutospacing="1" w:after="100" w:afterAutospacing="1" w:line="240" w:lineRule="auto"/>
+        <w:outlineLvl w:val="1"/>
+        <w:rPr>
+          <w:rFonts w:asciiTheme="majorHAnsi" w:eastAsia="Times New Roman" w:hAnsiTheme="majorHAnsi" w:cs="Times New Roman"/>
           <w:b/>
           <w:bCs/>
-        </w:rPr>
-      </w:pPr>
-      <w:r>
-        <w:rPr>
+          <w:kern w:val="0"/>
+          <w:sz w:val="36"/>
+          <w:szCs w:val="36"/>
+          <w14:ligatures w14:val="none"/>
+        </w:rPr>
+      </w:pPr>
+      <w:r>
+        <w:rPr>
+          <w:rFonts w:asciiTheme="majorHAnsi" w:eastAsia="Times New Roman" w:hAnsiTheme="majorHAnsi" w:cs="Times New Roman"/>
           <w:b/>
           <w:bCs/>
+          <w:kern w:val="0"/>
+          <w:sz w:val="36"/>
+          <w:szCs w:val="36"/>
+          <w14:ligatures w14:val="none"/>
         </w:rPr>
         <w:t>Introduction</w:t>
       </w:r>
     </w:p>
     <w:p>
+      <w:pPr>
+        <w:spacing w:before="100" w:beforeAutospacing="1" w:after="100" w:afterAutospacing="1" w:line="240" w:lineRule="auto"/>
+        <w:rPr>
+          <w:rFonts w:asciiTheme="majorHAnsi" w:eastAsia="Times New Roman" w:hAnsiTheme="majorHAnsi" w:cs="Times New Roman"/>
+          <w:kern w:val="0"/>
+          <w14:ligatures w14:val="none"/>
+        </w:rPr>
+      </w:pPr>
       <w:proofErr w:type="spellStart"/>
       <w:r>
+        <w:rPr>
+          <w:rFonts w:asciiTheme="majorHAnsi" w:eastAsia="Times New Roman" w:hAnsiTheme="majorHAnsi" w:cs="Times New Roman"/>
+          <w:kern w:val="0"/>
+          <w14:ligatures w14:val="none"/>
+        </w:rPr>
         <w:t>DeepMed</w:t>
       </w:r>
       <w:proofErr w:type="spellEnd"/>
       <w:r>
+        <w:rPr>
+          <w:rFonts w:asciiTheme="majorHAnsi" w:eastAsia="Times New Roman" w:hAnsiTheme="majorHAnsi" w:cs="Times New Roman"/>
+          <w:kern w:val="0"/>
+          <w14:ligatures w14:val="none"/>
+        </w:rPr>
         <w:t xml:space="preserve"> is a transformative startup positioned at the intersection of healthcare and artificial intelligence, designed to democratize access to powerful AI solutions for medical professionals worldwide. Leveraging a robust, privacy-first infrastructure and a fully no-code platform, </w:t>
       </w:r>
       <w:proofErr w:type="spellStart"/>
       <w:r>
+        <w:rPr>
+          <w:rFonts w:asciiTheme="majorHAnsi" w:eastAsia="Times New Roman" w:hAnsiTheme="majorHAnsi" w:cs="Times New Roman"/>
+          <w:kern w:val="0"/>
+          <w14:ligatures w14:val="none"/>
+        </w:rPr>
         <w:t>DeepMed</w:t>
       </w:r>
       <w:proofErr w:type="spellEnd"/>
       <w:r>
+        <w:rPr>
+          <w:rFonts w:asciiTheme="majorHAnsi" w:eastAsia="Times New Roman" w:hAnsiTheme="majorHAnsi" w:cs="Times New Roman"/>
+          <w:kern w:val="0"/>
+          <w14:ligatures w14:val="none"/>
+        </w:rPr>
         <w:t xml:space="preserve"> enables clinicians and healthcare researchers to train, deploy, and utilize AI models with unmatched simplicity and effectiveness.</w:t>
       </w:r>
     </w:p>
     <w:p>
       <w:pPr>
-        <w:rPr>
+        <w:spacing w:before="100" w:beforeAutospacing="1" w:after="100" w:afterAutospacing="1" w:line="240" w:lineRule="auto"/>
+        <w:outlineLvl w:val="1"/>
+        <w:rPr>
+          <w:rFonts w:asciiTheme="majorHAnsi" w:eastAsia="Times New Roman" w:hAnsiTheme="majorHAnsi" w:cs="Times New Roman"/>
           <w:b/>
           <w:bCs/>
-        </w:rPr>
-      </w:pPr>
-      <w:r>
-        <w:rPr>
+          <w:kern w:val="0"/>
+          <w:sz w:val="36"/>
+          <w:szCs w:val="36"/>
+          <w14:ligatures w14:val="none"/>
+        </w:rPr>
+      </w:pPr>
+      <w:r>
+        <w:rPr>
+          <w:rFonts w:asciiTheme="majorHAnsi" w:eastAsia="Times New Roman" w:hAnsiTheme="majorHAnsi" w:cs="Times New Roman"/>
           <w:b/>
           <w:bCs/>
+          <w:kern w:val="0"/>
+          <w:sz w:val="36"/>
+          <w:szCs w:val="36"/>
+          <w14:ligatures w14:val="none"/>
         </w:rPr>
         <w:t>Market Opportunity</w:t>
       </w:r>
     </w:p>
     <w:p>
-      <w:r>
+      <w:pPr>
+        <w:spacing w:before="100" w:beforeAutospacing="1" w:after="100" w:afterAutospacing="1" w:line="240" w:lineRule="auto"/>
+        <w:rPr>
+          <w:rFonts w:asciiTheme="majorHAnsi" w:eastAsia="Times New Roman" w:hAnsiTheme="majorHAnsi" w:cs="Times New Roman"/>
+          <w:kern w:val="0"/>
+          <w14:ligatures w14:val="none"/>
+        </w:rPr>
+      </w:pPr>
+      <w:r>
+        <w:rPr>
+          <w:rFonts w:asciiTheme="majorHAnsi" w:eastAsia="Times New Roman" w:hAnsiTheme="majorHAnsi" w:cs="Times New Roman"/>
+          <w:kern w:val="0"/>
+          <w14:ligatures w14:val="none"/>
+        </w:rPr>
         <w:t>Healthcare represents one of the world's largest and fastest-growing sectors, accumulating vast amounts of underutilized data each day. Despite this abundance, AI adoption remains exceptionally low due to:</w:t>
       </w:r>
     </w:p>
@@ -90,10 +166,21 @@
       <w:pPr>
         <w:numPr>
           <w:ilvl w:val="0"/>
-          <w:numId w:val="1"/>
+          <w:numId w:val="11"/>
         </w:numPr>
-      </w:pPr>
-      <w:r>
+        <w:spacing w:before="100" w:beforeAutospacing="1" w:after="100" w:afterAutospacing="1" w:line="240" w:lineRule="auto"/>
+        <w:rPr>
+          <w:rFonts w:asciiTheme="majorHAnsi" w:eastAsia="Times New Roman" w:hAnsiTheme="majorHAnsi" w:cs="Times New Roman"/>
+          <w:kern w:val="0"/>
+          <w14:ligatures w14:val="none"/>
+        </w:rPr>
+      </w:pPr>
+      <w:r>
+        <w:rPr>
+          <w:rFonts w:asciiTheme="majorHAnsi" w:eastAsia="Times New Roman" w:hAnsiTheme="majorHAnsi" w:cs="Times New Roman"/>
+          <w:kern w:val="0"/>
+          <w14:ligatures w14:val="none"/>
+        </w:rPr>
         <w:t>Limited technical expertise among medical professionals.</w:t>
       </w:r>
     </w:p>
@@ -101,10 +188,21 @@
       <w:pPr>
         <w:numPr>
           <w:ilvl w:val="0"/>
-          <w:numId w:val="1"/>
+          <w:numId w:val="11"/>
         </w:numPr>
-      </w:pPr>
-      <w:r>
+        <w:spacing w:before="100" w:beforeAutospacing="1" w:after="100" w:afterAutospacing="1" w:line="240" w:lineRule="auto"/>
+        <w:rPr>
+          <w:rFonts w:asciiTheme="majorHAnsi" w:eastAsia="Times New Roman" w:hAnsiTheme="majorHAnsi" w:cs="Times New Roman"/>
+          <w:kern w:val="0"/>
+          <w14:ligatures w14:val="none"/>
+        </w:rPr>
+      </w:pPr>
+      <w:r>
+        <w:rPr>
+          <w:rFonts w:asciiTheme="majorHAnsi" w:eastAsia="Times New Roman" w:hAnsiTheme="majorHAnsi" w:cs="Times New Roman"/>
+          <w:kern w:val="0"/>
+          <w14:ligatures w14:val="none"/>
+        </w:rPr>
         <w:t>Data privacy and compliance constraints (e.g., HIPAA, GDPR).</w:t>
       </w:r>
     </w:p>
@@ -112,68 +210,149 @@
       <w:pPr>
         <w:numPr>
           <w:ilvl w:val="0"/>
-          <w:numId w:val="1"/>
+          <w:numId w:val="11"/>
         </w:numPr>
-      </w:pPr>
-      <w:r>
+        <w:spacing w:before="100" w:beforeAutospacing="1" w:after="100" w:afterAutospacing="1" w:line="240" w:lineRule="auto"/>
+        <w:rPr>
+          <w:rFonts w:asciiTheme="majorHAnsi" w:eastAsia="Times New Roman" w:hAnsiTheme="majorHAnsi" w:cs="Times New Roman"/>
+          <w:kern w:val="0"/>
+          <w14:ligatures w14:val="none"/>
+        </w:rPr>
+      </w:pPr>
+      <w:r>
+        <w:rPr>
+          <w:rFonts w:asciiTheme="majorHAnsi" w:eastAsia="Times New Roman" w:hAnsiTheme="majorHAnsi" w:cs="Times New Roman"/>
+          <w:kern w:val="0"/>
+          <w14:ligatures w14:val="none"/>
+        </w:rPr>
         <w:t>Complexity and high costs of traditional AI and machine learning platforms.</w:t>
       </w:r>
     </w:p>
     <w:p>
+      <w:pPr>
+        <w:spacing w:before="100" w:beforeAutospacing="1" w:after="100" w:afterAutospacing="1" w:line="240" w:lineRule="auto"/>
+        <w:rPr>
+          <w:rFonts w:asciiTheme="majorHAnsi" w:eastAsia="Times New Roman" w:hAnsiTheme="majorHAnsi" w:cs="Times New Roman"/>
+          <w:kern w:val="0"/>
+          <w14:ligatures w14:val="none"/>
+        </w:rPr>
+      </w:pPr>
       <w:proofErr w:type="spellStart"/>
       <w:r>
+        <w:rPr>
+          <w:rFonts w:asciiTheme="majorHAnsi" w:eastAsia="Times New Roman" w:hAnsiTheme="majorHAnsi" w:cs="Times New Roman"/>
+          <w:kern w:val="0"/>
+          <w14:ligatures w14:val="none"/>
+        </w:rPr>
         <w:t>DeepMed</w:t>
       </w:r>
       <w:proofErr w:type="spellEnd"/>
       <w:r>
+        <w:rPr>
+          <w:rFonts w:asciiTheme="majorHAnsi" w:eastAsia="Times New Roman" w:hAnsiTheme="majorHAnsi" w:cs="Times New Roman"/>
+          <w:kern w:val="0"/>
+          <w14:ligatures w14:val="none"/>
+        </w:rPr>
         <w:t xml:space="preserve"> addresses these challenges head-on, unlocking a multi-billion-dollar opportunity by empowering non-technical medical practitioners with accessible, </w:t>
       </w:r>
       <w:proofErr w:type="gramStart"/>
       <w:r>
+        <w:rPr>
+          <w:rFonts w:asciiTheme="majorHAnsi" w:eastAsia="Times New Roman" w:hAnsiTheme="majorHAnsi" w:cs="Times New Roman"/>
+          <w:kern w:val="0"/>
+          <w14:ligatures w14:val="none"/>
+        </w:rPr>
         <w:t>no</w:t>
       </w:r>
       <w:proofErr w:type="gramEnd"/>
       <w:r>
+        <w:rPr>
+          <w:rFonts w:asciiTheme="majorHAnsi" w:eastAsia="Times New Roman" w:hAnsiTheme="majorHAnsi" w:cs="Times New Roman"/>
+          <w:kern w:val="0"/>
+          <w14:ligatures w14:val="none"/>
+        </w:rPr>
         <w:t>-code AI tools.</w:t>
       </w:r>
     </w:p>
     <w:p>
       <w:pPr>
-        <w:rPr>
+        <w:spacing w:before="100" w:beforeAutospacing="1" w:after="100" w:afterAutospacing="1" w:line="240" w:lineRule="auto"/>
+        <w:outlineLvl w:val="1"/>
+        <w:rPr>
+          <w:rFonts w:asciiTheme="majorHAnsi" w:eastAsia="Times New Roman" w:hAnsiTheme="majorHAnsi" w:cs="Times New Roman"/>
           <w:b/>
           <w:bCs/>
-        </w:rPr>
-      </w:pPr>
-      <w:r>
-        <w:rPr>
+          <w:kern w:val="0"/>
+          <w:sz w:val="36"/>
+          <w:szCs w:val="36"/>
+          <w14:ligatures w14:val="none"/>
+        </w:rPr>
+      </w:pPr>
+      <w:r>
+        <w:rPr>
+          <w:rFonts w:asciiTheme="majorHAnsi" w:eastAsia="Times New Roman" w:hAnsiTheme="majorHAnsi" w:cs="Times New Roman"/>
           <w:b/>
           <w:bCs/>
+          <w:kern w:val="0"/>
+          <w:sz w:val="36"/>
+          <w:szCs w:val="36"/>
+          <w14:ligatures w14:val="none"/>
         </w:rPr>
         <w:t>Product Overview</w:t>
       </w:r>
     </w:p>
     <w:p>
       <w:pPr>
-        <w:rPr>
+        <w:spacing w:before="100" w:beforeAutospacing="1" w:after="100" w:afterAutospacing="1" w:line="240" w:lineRule="auto"/>
+        <w:outlineLvl w:val="2"/>
+        <w:rPr>
+          <w:rFonts w:asciiTheme="majorHAnsi" w:eastAsia="Times New Roman" w:hAnsiTheme="majorHAnsi" w:cs="Times New Roman"/>
           <w:b/>
           <w:bCs/>
-        </w:rPr>
-      </w:pPr>
-      <w:r>
-        <w:rPr>
+          <w:kern w:val="0"/>
+          <w:sz w:val="27"/>
+          <w:szCs w:val="27"/>
+          <w14:ligatures w14:val="none"/>
+        </w:rPr>
+      </w:pPr>
+      <w:r>
+        <w:rPr>
+          <w:rFonts w:asciiTheme="majorHAnsi" w:eastAsia="Times New Roman" w:hAnsiTheme="majorHAnsi" w:cs="Times New Roman"/>
           <w:b/>
           <w:bCs/>
+          <w:kern w:val="0"/>
+          <w:sz w:val="27"/>
+          <w:szCs w:val="27"/>
+          <w14:ligatures w14:val="none"/>
         </w:rPr>
         <w:t>Core Capabilities</w:t>
       </w:r>
     </w:p>
     <w:p>
+      <w:pPr>
+        <w:spacing w:before="100" w:beforeAutospacing="1" w:after="100" w:afterAutospacing="1" w:line="240" w:lineRule="auto"/>
+        <w:rPr>
+          <w:rFonts w:asciiTheme="majorHAnsi" w:eastAsia="Times New Roman" w:hAnsiTheme="majorHAnsi" w:cs="Times New Roman"/>
+          <w:kern w:val="0"/>
+          <w14:ligatures w14:val="none"/>
+        </w:rPr>
+      </w:pPr>
       <w:proofErr w:type="spellStart"/>
       <w:r>
+        <w:rPr>
+          <w:rFonts w:asciiTheme="majorHAnsi" w:eastAsia="Times New Roman" w:hAnsiTheme="majorHAnsi" w:cs="Times New Roman"/>
+          <w:kern w:val="0"/>
+          <w14:ligatures w14:val="none"/>
+        </w:rPr>
         <w:t>DeepMed's</w:t>
       </w:r>
       <w:proofErr w:type="spellEnd"/>
       <w:r>
+        <w:rPr>
+          <w:rFonts w:asciiTheme="majorHAnsi" w:eastAsia="Times New Roman" w:hAnsiTheme="majorHAnsi" w:cs="Times New Roman"/>
+          <w:kern w:val="0"/>
+          <w14:ligatures w14:val="none"/>
+        </w:rPr>
         <w:t xml:space="preserve"> product portfolio is specifically tailored to medical use cases, emphasizing user-friendly interfaces and immediate results:</w:t>
       </w:r>
     </w:p>
@@ -181,17 +360,31 @@
       <w:pPr>
         <w:numPr>
           <w:ilvl w:val="0"/>
-          <w:numId w:val="2"/>
+          <w:numId w:val="12"/>
         </w:numPr>
-      </w:pPr>
-      <w:r>
-        <w:rPr>
+        <w:spacing w:before="100" w:beforeAutospacing="1" w:after="100" w:afterAutospacing="1" w:line="240" w:lineRule="auto"/>
+        <w:rPr>
+          <w:rFonts w:asciiTheme="majorHAnsi" w:eastAsia="Times New Roman" w:hAnsiTheme="majorHAnsi" w:cs="Times New Roman"/>
+          <w:kern w:val="0"/>
+          <w14:ligatures w14:val="none"/>
+        </w:rPr>
+      </w:pPr>
+      <w:r>
+        <w:rPr>
+          <w:rFonts w:asciiTheme="majorHAnsi" w:eastAsia="Times New Roman" w:hAnsiTheme="majorHAnsi" w:cs="Times New Roman"/>
           <w:b/>
           <w:bCs/>
+          <w:kern w:val="0"/>
+          <w14:ligatures w14:val="none"/>
         </w:rPr>
         <w:t>Tabular Data Models</w:t>
       </w:r>
       <w:r>
+        <w:rPr>
+          <w:rFonts w:asciiTheme="majorHAnsi" w:eastAsia="Times New Roman" w:hAnsiTheme="majorHAnsi" w:cs="Times New Roman"/>
+          <w:kern w:val="0"/>
+          <w14:ligatures w14:val="none"/>
+        </w:rPr>
         <w:t>:</w:t>
       </w:r>
     </w:p>
@@ -199,10 +392,21 @@
       <w:pPr>
         <w:numPr>
           <w:ilvl w:val="1"/>
-          <w:numId w:val="2"/>
+          <w:numId w:val="12"/>
         </w:numPr>
-      </w:pPr>
-      <w:r>
+        <w:spacing w:before="100" w:beforeAutospacing="1" w:after="100" w:afterAutospacing="1" w:line="240" w:lineRule="auto"/>
+        <w:rPr>
+          <w:rFonts w:asciiTheme="majorHAnsi" w:eastAsia="Times New Roman" w:hAnsiTheme="majorHAnsi" w:cs="Times New Roman"/>
+          <w:kern w:val="0"/>
+          <w14:ligatures w14:val="none"/>
+        </w:rPr>
+      </w:pPr>
+      <w:r>
+        <w:rPr>
+          <w:rFonts w:asciiTheme="majorHAnsi" w:eastAsia="Times New Roman" w:hAnsiTheme="majorHAnsi" w:cs="Times New Roman"/>
+          <w:kern w:val="0"/>
+          <w14:ligatures w14:val="none"/>
+        </w:rPr>
         <w:t>Classification (disease prediction, risk assessment).</w:t>
       </w:r>
     </w:p>
@@ -210,10 +414,21 @@
       <w:pPr>
         <w:numPr>
           <w:ilvl w:val="1"/>
-          <w:numId w:val="2"/>
+          <w:numId w:val="12"/>
         </w:numPr>
-      </w:pPr>
-      <w:r>
+        <w:spacing w:before="100" w:beforeAutospacing="1" w:after="100" w:afterAutospacing="1" w:line="240" w:lineRule="auto"/>
+        <w:rPr>
+          <w:rFonts w:asciiTheme="majorHAnsi" w:eastAsia="Times New Roman" w:hAnsiTheme="majorHAnsi" w:cs="Times New Roman"/>
+          <w:kern w:val="0"/>
+          <w14:ligatures w14:val="none"/>
+        </w:rPr>
+      </w:pPr>
+      <w:r>
+        <w:rPr>
+          <w:rFonts w:asciiTheme="majorHAnsi" w:eastAsia="Times New Roman" w:hAnsiTheme="majorHAnsi" w:cs="Times New Roman"/>
+          <w:kern w:val="0"/>
+          <w14:ligatures w14:val="none"/>
+        </w:rPr>
         <w:t>Regression (clinical outcome forecasting, lab result predictions).</w:t>
       </w:r>
     </w:p>
@@ -221,17 +436,31 @@
       <w:pPr>
         <w:numPr>
           <w:ilvl w:val="0"/>
-          <w:numId w:val="2"/>
+          <w:numId w:val="12"/>
         </w:numPr>
-      </w:pPr>
-      <w:r>
-        <w:rPr>
+        <w:spacing w:before="100" w:beforeAutospacing="1" w:after="100" w:afterAutospacing="1" w:line="240" w:lineRule="auto"/>
+        <w:rPr>
+          <w:rFonts w:asciiTheme="majorHAnsi" w:eastAsia="Times New Roman" w:hAnsiTheme="majorHAnsi" w:cs="Times New Roman"/>
+          <w:kern w:val="0"/>
+          <w14:ligatures w14:val="none"/>
+        </w:rPr>
+      </w:pPr>
+      <w:r>
+        <w:rPr>
+          <w:rFonts w:asciiTheme="majorHAnsi" w:eastAsia="Times New Roman" w:hAnsiTheme="majorHAnsi" w:cs="Times New Roman"/>
           <w:b/>
           <w:bCs/>
+          <w:kern w:val="0"/>
+          <w14:ligatures w14:val="none"/>
         </w:rPr>
         <w:t>Image Data Models</w:t>
       </w:r>
       <w:r>
+        <w:rPr>
+          <w:rFonts w:asciiTheme="majorHAnsi" w:eastAsia="Times New Roman" w:hAnsiTheme="majorHAnsi" w:cs="Times New Roman"/>
+          <w:kern w:val="0"/>
+          <w14:ligatures w14:val="none"/>
+        </w:rPr>
         <w:t>:</w:t>
       </w:r>
     </w:p>
@@ -239,10 +468,21 @@
       <w:pPr>
         <w:numPr>
           <w:ilvl w:val="1"/>
-          <w:numId w:val="2"/>
+          <w:numId w:val="12"/>
         </w:numPr>
-      </w:pPr>
-      <w:r>
+        <w:spacing w:before="100" w:beforeAutospacing="1" w:after="100" w:afterAutospacing="1" w:line="240" w:lineRule="auto"/>
+        <w:rPr>
+          <w:rFonts w:asciiTheme="majorHAnsi" w:eastAsia="Times New Roman" w:hAnsiTheme="majorHAnsi" w:cs="Times New Roman"/>
+          <w:kern w:val="0"/>
+          <w14:ligatures w14:val="none"/>
+        </w:rPr>
+      </w:pPr>
+      <w:r>
+        <w:rPr>
+          <w:rFonts w:asciiTheme="majorHAnsi" w:eastAsia="Times New Roman" w:hAnsiTheme="majorHAnsi" w:cs="Times New Roman"/>
+          <w:kern w:val="0"/>
+          <w14:ligatures w14:val="none"/>
+        </w:rPr>
         <w:t>Classification (diagnostic imaging, pathology categorization).</w:t>
       </w:r>
     </w:p>
@@ -250,31 +490,66 @@
       <w:pPr>
         <w:numPr>
           <w:ilvl w:val="1"/>
-          <w:numId w:val="2"/>
+          <w:numId w:val="12"/>
         </w:numPr>
-      </w:pPr>
-      <w:r>
+        <w:spacing w:before="100" w:beforeAutospacing="1" w:after="100" w:afterAutospacing="1" w:line="240" w:lineRule="auto"/>
+        <w:rPr>
+          <w:rFonts w:asciiTheme="majorHAnsi" w:eastAsia="Times New Roman" w:hAnsiTheme="majorHAnsi" w:cs="Times New Roman"/>
+          <w:kern w:val="0"/>
+          <w14:ligatures w14:val="none"/>
+        </w:rPr>
+      </w:pPr>
+      <w:r>
+        <w:rPr>
+          <w:rFonts w:asciiTheme="majorHAnsi" w:eastAsia="Times New Roman" w:hAnsiTheme="majorHAnsi" w:cs="Times New Roman"/>
+          <w:kern w:val="0"/>
+          <w14:ligatures w14:val="none"/>
+        </w:rPr>
         <w:t>Anomaly Detection (early identification of medical anomalies).</w:t>
       </w:r>
     </w:p>
     <w:p>
-      <w:r>
+      <w:pPr>
+        <w:spacing w:before="100" w:beforeAutospacing="1" w:after="100" w:afterAutospacing="1" w:line="240" w:lineRule="auto"/>
+        <w:rPr>
+          <w:rFonts w:asciiTheme="majorHAnsi" w:eastAsia="Times New Roman" w:hAnsiTheme="majorHAnsi" w:cs="Times New Roman"/>
+          <w:kern w:val="0"/>
+          <w14:ligatures w14:val="none"/>
+        </w:rPr>
+      </w:pPr>
+      <w:r>
+        <w:rPr>
+          <w:rFonts w:asciiTheme="majorHAnsi" w:eastAsia="Times New Roman" w:hAnsiTheme="majorHAnsi" w:cs="Times New Roman"/>
+          <w:kern w:val="0"/>
+          <w14:ligatures w14:val="none"/>
+        </w:rPr>
         <w:t>All models are dynamically optimized through automated data cleaning, feature selection, and multi-algorithm benchmarking, ensuring high accuracy and reliability.</w:t>
       </w:r>
     </w:p>
     <w:p>
       <w:pPr>
-        <w:rPr>
+        <w:spacing w:before="100" w:beforeAutospacing="1" w:after="100" w:afterAutospacing="1" w:line="240" w:lineRule="auto"/>
+        <w:outlineLvl w:val="2"/>
+        <w:rPr>
+          <w:rFonts w:asciiTheme="majorHAnsi" w:eastAsia="Times New Roman" w:hAnsiTheme="majorHAnsi" w:cs="Times New Roman"/>
           <w:b/>
           <w:bCs/>
-        </w:rPr>
-      </w:pPr>
-      <w:r>
-        <w:rPr>
+          <w:kern w:val="0"/>
+          <w:sz w:val="27"/>
+          <w:szCs w:val="27"/>
+          <w14:ligatures w14:val="none"/>
+        </w:rPr>
+      </w:pPr>
+      <w:r>
+        <w:rPr>
+          <w:rFonts w:asciiTheme="majorHAnsi" w:eastAsia="Times New Roman" w:hAnsiTheme="majorHAnsi" w:cs="Times New Roman"/>
           <w:b/>
           <w:bCs/>
-        </w:rPr>
-        <w:lastRenderedPageBreak/>
+          <w:kern w:val="0"/>
+          <w:sz w:val="27"/>
+          <w:szCs w:val="27"/>
+          <w14:ligatures w14:val="none"/>
+        </w:rPr>
         <w:t>User Experience and Workflow</w:t>
       </w:r>
     </w:p>
@@ -282,17 +557,32 @@
       <w:pPr>
         <w:numPr>
           <w:ilvl w:val="0"/>
-          <w:numId w:val="3"/>
+          <w:numId w:val="13"/>
         </w:numPr>
-      </w:pPr>
-      <w:r>
-        <w:rPr>
+        <w:spacing w:before="100" w:beforeAutospacing="1" w:after="100" w:afterAutospacing="1" w:line="240" w:lineRule="auto"/>
+        <w:rPr>
+          <w:rFonts w:asciiTheme="majorHAnsi" w:eastAsia="Times New Roman" w:hAnsiTheme="majorHAnsi" w:cs="Times New Roman"/>
+          <w:kern w:val="0"/>
+          <w14:ligatures w14:val="none"/>
+        </w:rPr>
+      </w:pPr>
+      <w:r>
+        <w:rPr>
+          <w:rFonts w:asciiTheme="majorHAnsi" w:eastAsia="Times New Roman" w:hAnsiTheme="majorHAnsi" w:cs="Times New Roman"/>
           <w:b/>
           <w:bCs/>
-        </w:rPr>
+          <w:kern w:val="0"/>
+          <w14:ligatures w14:val="none"/>
+        </w:rPr>
+        <w:lastRenderedPageBreak/>
         <w:t>Upload Data</w:t>
       </w:r>
       <w:r>
+        <w:rPr>
+          <w:rFonts w:asciiTheme="majorHAnsi" w:eastAsia="Times New Roman" w:hAnsiTheme="majorHAnsi" w:cs="Times New Roman"/>
+          <w:kern w:val="0"/>
+          <w14:ligatures w14:val="none"/>
+        </w:rPr>
         <w:t>: Clinicians securely upload datasets (tabular or image-based).</w:t>
       </w:r>
     </w:p>
@@ -300,17 +590,31 @@
       <w:pPr>
         <w:numPr>
           <w:ilvl w:val="0"/>
-          <w:numId w:val="3"/>
+          <w:numId w:val="13"/>
         </w:numPr>
-      </w:pPr>
-      <w:r>
-        <w:rPr>
+        <w:spacing w:before="100" w:beforeAutospacing="1" w:after="100" w:afterAutospacing="1" w:line="240" w:lineRule="auto"/>
+        <w:rPr>
+          <w:rFonts w:asciiTheme="majorHAnsi" w:eastAsia="Times New Roman" w:hAnsiTheme="majorHAnsi" w:cs="Times New Roman"/>
+          <w:kern w:val="0"/>
+          <w14:ligatures w14:val="none"/>
+        </w:rPr>
+      </w:pPr>
+      <w:r>
+        <w:rPr>
+          <w:rFonts w:asciiTheme="majorHAnsi" w:eastAsia="Times New Roman" w:hAnsiTheme="majorHAnsi" w:cs="Times New Roman"/>
           <w:b/>
           <w:bCs/>
+          <w:kern w:val="0"/>
+          <w14:ligatures w14:val="none"/>
         </w:rPr>
         <w:t>Automatic Processing</w:t>
       </w:r>
       <w:r>
+        <w:rPr>
+          <w:rFonts w:asciiTheme="majorHAnsi" w:eastAsia="Times New Roman" w:hAnsiTheme="majorHAnsi" w:cs="Times New Roman"/>
+          <w:kern w:val="0"/>
+          <w14:ligatures w14:val="none"/>
+        </w:rPr>
         <w:t>: Data is cleaned, features selected, anomalies detected.</w:t>
       </w:r>
     </w:p>
@@ -318,17 +622,31 @@
       <w:pPr>
         <w:numPr>
           <w:ilvl w:val="0"/>
-          <w:numId w:val="3"/>
+          <w:numId w:val="13"/>
         </w:numPr>
-      </w:pPr>
-      <w:r>
-        <w:rPr>
+        <w:spacing w:before="100" w:beforeAutospacing="1" w:after="100" w:afterAutospacing="1" w:line="240" w:lineRule="auto"/>
+        <w:rPr>
+          <w:rFonts w:asciiTheme="majorHAnsi" w:eastAsia="Times New Roman" w:hAnsiTheme="majorHAnsi" w:cs="Times New Roman"/>
+          <w:kern w:val="0"/>
+          <w14:ligatures w14:val="none"/>
+        </w:rPr>
+      </w:pPr>
+      <w:r>
+        <w:rPr>
+          <w:rFonts w:asciiTheme="majorHAnsi" w:eastAsia="Times New Roman" w:hAnsiTheme="majorHAnsi" w:cs="Times New Roman"/>
           <w:b/>
           <w:bCs/>
+          <w:kern w:val="0"/>
+          <w14:ligatures w14:val="none"/>
         </w:rPr>
         <w:t>Model Training</w:t>
       </w:r>
       <w:r>
+        <w:rPr>
+          <w:rFonts w:asciiTheme="majorHAnsi" w:eastAsia="Times New Roman" w:hAnsiTheme="majorHAnsi" w:cs="Times New Roman"/>
+          <w:kern w:val="0"/>
+          <w14:ligatures w14:val="none"/>
+        </w:rPr>
         <w:t>: Multiple algorithms trained simultaneously; results benchmarked.</w:t>
       </w:r>
     </w:p>
@@ -336,47 +654,104 @@
       <w:pPr>
         <w:numPr>
           <w:ilvl w:val="0"/>
-          <w:numId w:val="3"/>
+          <w:numId w:val="13"/>
         </w:numPr>
-      </w:pPr>
-      <w:r>
-        <w:rPr>
+        <w:spacing w:before="100" w:beforeAutospacing="1" w:after="100" w:afterAutospacing="1" w:line="240" w:lineRule="auto"/>
+        <w:rPr>
+          <w:rFonts w:asciiTheme="majorHAnsi" w:eastAsia="Times New Roman" w:hAnsiTheme="majorHAnsi" w:cs="Times New Roman"/>
+          <w:kern w:val="0"/>
+          <w14:ligatures w14:val="none"/>
+        </w:rPr>
+      </w:pPr>
+      <w:r>
+        <w:rPr>
+          <w:rFonts w:asciiTheme="majorHAnsi" w:eastAsia="Times New Roman" w:hAnsiTheme="majorHAnsi" w:cs="Times New Roman"/>
           <w:b/>
           <w:bCs/>
+          <w:kern w:val="0"/>
+          <w14:ligatures w14:val="none"/>
         </w:rPr>
         <w:t>Instant Deployment</w:t>
       </w:r>
       <w:r>
+        <w:rPr>
+          <w:rFonts w:asciiTheme="majorHAnsi" w:eastAsia="Times New Roman" w:hAnsiTheme="majorHAnsi" w:cs="Times New Roman"/>
+          <w:kern w:val="0"/>
+          <w14:ligatures w14:val="none"/>
+        </w:rPr>
         <w:t>: Models instantly available for direct predictions via no-code prediction interface.</w:t>
       </w:r>
     </w:p>
     <w:p>
-      <w:r>
+      <w:pPr>
+        <w:spacing w:before="100" w:beforeAutospacing="1" w:after="100" w:afterAutospacing="1" w:line="240" w:lineRule="auto"/>
+        <w:rPr>
+          <w:rFonts w:asciiTheme="majorHAnsi" w:eastAsia="Times New Roman" w:hAnsiTheme="majorHAnsi" w:cs="Times New Roman"/>
+          <w:kern w:val="0"/>
+          <w14:ligatures w14:val="none"/>
+        </w:rPr>
+      </w:pPr>
+      <w:r>
+        <w:rPr>
+          <w:rFonts w:asciiTheme="majorHAnsi" w:eastAsia="Times New Roman" w:hAnsiTheme="majorHAnsi" w:cs="Times New Roman"/>
+          <w:kern w:val="0"/>
+          <w14:ligatures w14:val="none"/>
+        </w:rPr>
         <w:t>This streamlined process significantly reduces the time from data to actionable insights.</w:t>
       </w:r>
     </w:p>
     <w:p>
       <w:pPr>
-        <w:rPr>
+        <w:spacing w:before="100" w:beforeAutospacing="1" w:after="100" w:afterAutospacing="1" w:line="240" w:lineRule="auto"/>
+        <w:outlineLvl w:val="1"/>
+        <w:rPr>
+          <w:rFonts w:asciiTheme="majorHAnsi" w:eastAsia="Times New Roman" w:hAnsiTheme="majorHAnsi" w:cs="Times New Roman"/>
           <w:b/>
           <w:bCs/>
-        </w:rPr>
-      </w:pPr>
-      <w:r>
-        <w:rPr>
+          <w:kern w:val="0"/>
+          <w:sz w:val="36"/>
+          <w:szCs w:val="36"/>
+          <w14:ligatures w14:val="none"/>
+        </w:rPr>
+      </w:pPr>
+      <w:r>
+        <w:rPr>
+          <w:rFonts w:asciiTheme="majorHAnsi" w:eastAsia="Times New Roman" w:hAnsiTheme="majorHAnsi" w:cs="Times New Roman"/>
           <w:b/>
           <w:bCs/>
+          <w:kern w:val="0"/>
+          <w:sz w:val="36"/>
+          <w:szCs w:val="36"/>
+          <w14:ligatures w14:val="none"/>
         </w:rPr>
         <w:t>Privacy and Security</w:t>
       </w:r>
     </w:p>
     <w:p>
+      <w:pPr>
+        <w:spacing w:before="100" w:beforeAutospacing="1" w:after="100" w:afterAutospacing="1" w:line="240" w:lineRule="auto"/>
+        <w:rPr>
+          <w:rFonts w:asciiTheme="majorHAnsi" w:eastAsia="Times New Roman" w:hAnsiTheme="majorHAnsi" w:cs="Times New Roman"/>
+          <w:kern w:val="0"/>
+          <w14:ligatures w14:val="none"/>
+        </w:rPr>
+      </w:pPr>
       <w:proofErr w:type="spellStart"/>
       <w:r>
+        <w:rPr>
+          <w:rFonts w:asciiTheme="majorHAnsi" w:eastAsia="Times New Roman" w:hAnsiTheme="majorHAnsi" w:cs="Times New Roman"/>
+          <w:kern w:val="0"/>
+          <w14:ligatures w14:val="none"/>
+        </w:rPr>
         <w:t>DeepMed</w:t>
       </w:r>
       <w:proofErr w:type="spellEnd"/>
       <w:r>
+        <w:rPr>
+          <w:rFonts w:asciiTheme="majorHAnsi" w:eastAsia="Times New Roman" w:hAnsiTheme="majorHAnsi" w:cs="Times New Roman"/>
+          <w:kern w:val="0"/>
+          <w14:ligatures w14:val="none"/>
+        </w:rPr>
         <w:t xml:space="preserve"> is architected around stringent privacy and compliance standards:</w:t>
       </w:r>
     </w:p>
@@ -384,10 +759,21 @@
       <w:pPr>
         <w:numPr>
           <w:ilvl w:val="0"/>
-          <w:numId w:val="4"/>
+          <w:numId w:val="14"/>
         </w:numPr>
-      </w:pPr>
-      <w:r>
+        <w:spacing w:before="100" w:beforeAutospacing="1" w:after="100" w:afterAutospacing="1" w:line="240" w:lineRule="auto"/>
+        <w:rPr>
+          <w:rFonts w:asciiTheme="majorHAnsi" w:eastAsia="Times New Roman" w:hAnsiTheme="majorHAnsi" w:cs="Times New Roman"/>
+          <w:kern w:val="0"/>
+          <w14:ligatures w14:val="none"/>
+        </w:rPr>
+      </w:pPr>
+      <w:r>
+        <w:rPr>
+          <w:rFonts w:asciiTheme="majorHAnsi" w:eastAsia="Times New Roman" w:hAnsiTheme="majorHAnsi" w:cs="Times New Roman"/>
+          <w:kern w:val="0"/>
+          <w14:ligatures w14:val="none"/>
+        </w:rPr>
         <w:t>End-to-end data encryption.</w:t>
       </w:r>
     </w:p>
@@ -395,10 +781,21 @@
       <w:pPr>
         <w:numPr>
           <w:ilvl w:val="0"/>
-          <w:numId w:val="4"/>
+          <w:numId w:val="14"/>
         </w:numPr>
-      </w:pPr>
-      <w:r>
+        <w:spacing w:before="100" w:beforeAutospacing="1" w:after="100" w:afterAutospacing="1" w:line="240" w:lineRule="auto"/>
+        <w:rPr>
+          <w:rFonts w:asciiTheme="majorHAnsi" w:eastAsia="Times New Roman" w:hAnsiTheme="majorHAnsi" w:cs="Times New Roman"/>
+          <w:kern w:val="0"/>
+          <w14:ligatures w14:val="none"/>
+        </w:rPr>
+      </w:pPr>
+      <w:r>
+        <w:rPr>
+          <w:rFonts w:asciiTheme="majorHAnsi" w:eastAsia="Times New Roman" w:hAnsiTheme="majorHAnsi" w:cs="Times New Roman"/>
+          <w:kern w:val="0"/>
+          <w14:ligatures w14:val="none"/>
+        </w:rPr>
         <w:t>Localized model training and inference with no external data sharing.</w:t>
       </w:r>
     </w:p>
@@ -406,48 +803,112 @@
       <w:pPr>
         <w:numPr>
           <w:ilvl w:val="0"/>
-          <w:numId w:val="4"/>
+          <w:numId w:val="14"/>
         </w:numPr>
-      </w:pPr>
-      <w:r>
+        <w:spacing w:before="100" w:beforeAutospacing="1" w:after="100" w:afterAutospacing="1" w:line="240" w:lineRule="auto"/>
+        <w:rPr>
+          <w:rFonts w:asciiTheme="majorHAnsi" w:eastAsia="Times New Roman" w:hAnsiTheme="majorHAnsi" w:cs="Times New Roman"/>
+          <w:kern w:val="0"/>
+          <w14:ligatures w14:val="none"/>
+        </w:rPr>
+      </w:pPr>
+      <w:r>
+        <w:rPr>
+          <w:rFonts w:asciiTheme="majorHAnsi" w:eastAsia="Times New Roman" w:hAnsiTheme="majorHAnsi" w:cs="Times New Roman"/>
+          <w:kern w:val="0"/>
+          <w14:ligatures w14:val="none"/>
+        </w:rPr>
         <w:t>Compliance with global regulations (GDPR, HIPAA).</w:t>
       </w:r>
     </w:p>
     <w:p>
-      <w:r>
+      <w:pPr>
+        <w:spacing w:before="100" w:beforeAutospacing="1" w:after="100" w:afterAutospacing="1" w:line="240" w:lineRule="auto"/>
+        <w:rPr>
+          <w:rFonts w:asciiTheme="majorHAnsi" w:eastAsia="Times New Roman" w:hAnsiTheme="majorHAnsi" w:cs="Times New Roman"/>
+          <w:kern w:val="0"/>
+          <w14:ligatures w14:val="none"/>
+        </w:rPr>
+      </w:pPr>
+      <w:r>
+        <w:rPr>
+          <w:rFonts w:asciiTheme="majorHAnsi" w:eastAsia="Times New Roman" w:hAnsiTheme="majorHAnsi" w:cs="Times New Roman"/>
+          <w:kern w:val="0"/>
+          <w14:ligatures w14:val="none"/>
+        </w:rPr>
         <w:t xml:space="preserve">These privacy assurances remove key adoption barriers and position </w:t>
       </w:r>
       <w:proofErr w:type="spellStart"/>
       <w:r>
+        <w:rPr>
+          <w:rFonts w:asciiTheme="majorHAnsi" w:eastAsia="Times New Roman" w:hAnsiTheme="majorHAnsi" w:cs="Times New Roman"/>
+          <w:kern w:val="0"/>
+          <w14:ligatures w14:val="none"/>
+        </w:rPr>
         <w:t>DeepMed</w:t>
       </w:r>
       <w:proofErr w:type="spellEnd"/>
       <w:r>
+        <w:rPr>
+          <w:rFonts w:asciiTheme="majorHAnsi" w:eastAsia="Times New Roman" w:hAnsiTheme="majorHAnsi" w:cs="Times New Roman"/>
+          <w:kern w:val="0"/>
+          <w14:ligatures w14:val="none"/>
+        </w:rPr>
         <w:t xml:space="preserve"> as a trusted partner in healthcare.</w:t>
       </w:r>
     </w:p>
     <w:p>
       <w:pPr>
-        <w:rPr>
+        <w:spacing w:before="100" w:beforeAutospacing="1" w:after="100" w:afterAutospacing="1" w:line="240" w:lineRule="auto"/>
+        <w:outlineLvl w:val="1"/>
+        <w:rPr>
+          <w:rFonts w:asciiTheme="majorHAnsi" w:eastAsia="Times New Roman" w:hAnsiTheme="majorHAnsi" w:cs="Times New Roman"/>
           <w:b/>
           <w:bCs/>
-        </w:rPr>
-      </w:pPr>
-      <w:r>
-        <w:rPr>
+          <w:kern w:val="0"/>
+          <w:sz w:val="36"/>
+          <w:szCs w:val="36"/>
+          <w14:ligatures w14:val="none"/>
+        </w:rPr>
+      </w:pPr>
+      <w:r>
+        <w:rPr>
+          <w:rFonts w:asciiTheme="majorHAnsi" w:eastAsia="Times New Roman" w:hAnsiTheme="majorHAnsi" w:cs="Times New Roman"/>
           <w:b/>
           <w:bCs/>
+          <w:kern w:val="0"/>
+          <w:sz w:val="36"/>
+          <w:szCs w:val="36"/>
+          <w14:ligatures w14:val="none"/>
         </w:rPr>
         <w:t>Target Market</w:t>
       </w:r>
     </w:p>
     <w:p>
+      <w:pPr>
+        <w:spacing w:before="100" w:beforeAutospacing="1" w:after="100" w:afterAutospacing="1" w:line="240" w:lineRule="auto"/>
+        <w:rPr>
+          <w:rFonts w:asciiTheme="majorHAnsi" w:eastAsia="Times New Roman" w:hAnsiTheme="majorHAnsi" w:cs="Times New Roman"/>
+          <w:kern w:val="0"/>
+          <w14:ligatures w14:val="none"/>
+        </w:rPr>
+      </w:pPr>
       <w:proofErr w:type="spellStart"/>
       <w:r>
+        <w:rPr>
+          <w:rFonts w:asciiTheme="majorHAnsi" w:eastAsia="Times New Roman" w:hAnsiTheme="majorHAnsi" w:cs="Times New Roman"/>
+          <w:kern w:val="0"/>
+          <w14:ligatures w14:val="none"/>
+        </w:rPr>
         <w:t>DeepMed's</w:t>
       </w:r>
       <w:proofErr w:type="spellEnd"/>
       <w:r>
+        <w:rPr>
+          <w:rFonts w:asciiTheme="majorHAnsi" w:eastAsia="Times New Roman" w:hAnsiTheme="majorHAnsi" w:cs="Times New Roman"/>
+          <w:kern w:val="0"/>
+          <w14:ligatures w14:val="none"/>
+        </w:rPr>
         <w:t xml:space="preserve"> primary customers include:</w:t>
       </w:r>
     </w:p>
@@ -455,10 +916,21 @@
       <w:pPr>
         <w:numPr>
           <w:ilvl w:val="0"/>
-          <w:numId w:val="5"/>
+          <w:numId w:val="15"/>
         </w:numPr>
-      </w:pPr>
-      <w:r>
+        <w:spacing w:before="100" w:beforeAutospacing="1" w:after="100" w:afterAutospacing="1" w:line="240" w:lineRule="auto"/>
+        <w:rPr>
+          <w:rFonts w:asciiTheme="majorHAnsi" w:eastAsia="Times New Roman" w:hAnsiTheme="majorHAnsi" w:cs="Times New Roman"/>
+          <w:kern w:val="0"/>
+          <w14:ligatures w14:val="none"/>
+        </w:rPr>
+      </w:pPr>
+      <w:r>
+        <w:rPr>
+          <w:rFonts w:asciiTheme="majorHAnsi" w:eastAsia="Times New Roman" w:hAnsiTheme="majorHAnsi" w:cs="Times New Roman"/>
+          <w:kern w:val="0"/>
+          <w14:ligatures w14:val="none"/>
+        </w:rPr>
         <w:t>Independent medical professionals and small-to-medium clinics.</w:t>
       </w:r>
     </w:p>
@@ -466,10 +938,21 @@
       <w:pPr>
         <w:numPr>
           <w:ilvl w:val="0"/>
-          <w:numId w:val="5"/>
+          <w:numId w:val="15"/>
         </w:numPr>
-      </w:pPr>
-      <w:r>
+        <w:spacing w:before="100" w:beforeAutospacing="1" w:after="100" w:afterAutospacing="1" w:line="240" w:lineRule="auto"/>
+        <w:rPr>
+          <w:rFonts w:asciiTheme="majorHAnsi" w:eastAsia="Times New Roman" w:hAnsiTheme="majorHAnsi" w:cs="Times New Roman"/>
+          <w:kern w:val="0"/>
+          <w14:ligatures w14:val="none"/>
+        </w:rPr>
+      </w:pPr>
+      <w:r>
+        <w:rPr>
+          <w:rFonts w:asciiTheme="majorHAnsi" w:eastAsia="Times New Roman" w:hAnsiTheme="majorHAnsi" w:cs="Times New Roman"/>
+          <w:kern w:val="0"/>
+          <w14:ligatures w14:val="none"/>
+        </w:rPr>
         <w:t>Clinical research institutions and academic medical centers.</w:t>
       </w:r>
     </w:p>
@@ -477,54 +960,120 @@
       <w:pPr>
         <w:numPr>
           <w:ilvl w:val="0"/>
-          <w:numId w:val="5"/>
+          <w:numId w:val="15"/>
         </w:numPr>
-      </w:pPr>
-      <w:r>
+        <w:spacing w:before="100" w:beforeAutospacing="1" w:after="100" w:afterAutospacing="1" w:line="240" w:lineRule="auto"/>
+        <w:rPr>
+          <w:rFonts w:asciiTheme="majorHAnsi" w:eastAsia="Times New Roman" w:hAnsiTheme="majorHAnsi" w:cs="Times New Roman"/>
+          <w:kern w:val="0"/>
+          <w14:ligatures w14:val="none"/>
+        </w:rPr>
+      </w:pPr>
+      <w:r>
+        <w:rPr>
+          <w:rFonts w:asciiTheme="majorHAnsi" w:eastAsia="Times New Roman" w:hAnsiTheme="majorHAnsi" w:cs="Times New Roman"/>
+          <w:kern w:val="0"/>
+          <w14:ligatures w14:val="none"/>
+        </w:rPr>
         <w:t>Diagnostic imaging centers and specialized healthcare providers.</w:t>
       </w:r>
     </w:p>
     <w:p>
-      <w:r>
+      <w:pPr>
+        <w:spacing w:before="100" w:beforeAutospacing="1" w:after="100" w:afterAutospacing="1" w:line="240" w:lineRule="auto"/>
+        <w:rPr>
+          <w:rFonts w:asciiTheme="majorHAnsi" w:eastAsia="Times New Roman" w:hAnsiTheme="majorHAnsi" w:cs="Times New Roman"/>
+          <w:kern w:val="0"/>
+          <w14:ligatures w14:val="none"/>
+        </w:rPr>
+      </w:pPr>
+      <w:r>
+        <w:rPr>
+          <w:rFonts w:asciiTheme="majorHAnsi" w:eastAsia="Times New Roman" w:hAnsiTheme="majorHAnsi" w:cs="Times New Roman"/>
+          <w:kern w:val="0"/>
+          <w14:ligatures w14:val="none"/>
+        </w:rPr>
         <w:t>Secondary markets encompass hospitals, medical software integrators, and healthcare-focused NGOs.</w:t>
       </w:r>
     </w:p>
     <w:p>
       <w:pPr>
-        <w:rPr>
+        <w:spacing w:before="100" w:beforeAutospacing="1" w:after="100" w:afterAutospacing="1" w:line="240" w:lineRule="auto"/>
+        <w:outlineLvl w:val="1"/>
+        <w:rPr>
+          <w:rFonts w:asciiTheme="majorHAnsi" w:eastAsia="Times New Roman" w:hAnsiTheme="majorHAnsi" w:cs="Times New Roman"/>
           <w:b/>
           <w:bCs/>
-        </w:rPr>
-      </w:pPr>
-      <w:r>
-        <w:rPr>
+          <w:kern w:val="0"/>
+          <w:sz w:val="36"/>
+          <w:szCs w:val="36"/>
+          <w14:ligatures w14:val="none"/>
+        </w:rPr>
+      </w:pPr>
+      <w:r>
+        <w:rPr>
+          <w:rFonts w:asciiTheme="majorHAnsi" w:eastAsia="Times New Roman" w:hAnsiTheme="majorHAnsi" w:cs="Times New Roman"/>
           <w:b/>
           <w:bCs/>
+          <w:kern w:val="0"/>
+          <w:sz w:val="36"/>
+          <w:szCs w:val="36"/>
+          <w14:ligatures w14:val="none"/>
         </w:rPr>
         <w:t>Business Model</w:t>
       </w:r>
     </w:p>
     <w:p>
+      <w:pPr>
+        <w:spacing w:before="100" w:beforeAutospacing="1" w:after="100" w:afterAutospacing="1" w:line="240" w:lineRule="auto"/>
+        <w:rPr>
+          <w:rFonts w:asciiTheme="majorHAnsi" w:eastAsia="Times New Roman" w:hAnsiTheme="majorHAnsi" w:cs="Times New Roman"/>
+          <w:kern w:val="0"/>
+          <w14:ligatures w14:val="none"/>
+        </w:rPr>
+      </w:pPr>
       <w:proofErr w:type="spellStart"/>
       <w:r>
+        <w:rPr>
+          <w:rFonts w:asciiTheme="majorHAnsi" w:eastAsia="Times New Roman" w:hAnsiTheme="majorHAnsi" w:cs="Times New Roman"/>
+          <w:kern w:val="0"/>
+          <w14:ligatures w14:val="none"/>
+        </w:rPr>
         <w:t>DeepMed</w:t>
       </w:r>
       <w:proofErr w:type="spellEnd"/>
       <w:r>
+        <w:rPr>
+          <w:rFonts w:asciiTheme="majorHAnsi" w:eastAsia="Times New Roman" w:hAnsiTheme="majorHAnsi" w:cs="Times New Roman"/>
+          <w:kern w:val="0"/>
+          <w14:ligatures w14:val="none"/>
+        </w:rPr>
         <w:t xml:space="preserve"> employs a highly scalable and transparent business model:</w:t>
       </w:r>
     </w:p>
     <w:p>
       <w:pPr>
-        <w:rPr>
+        <w:spacing w:before="100" w:beforeAutospacing="1" w:after="100" w:afterAutospacing="1" w:line="240" w:lineRule="auto"/>
+        <w:outlineLvl w:val="2"/>
+        <w:rPr>
+          <w:rFonts w:asciiTheme="majorHAnsi" w:eastAsia="Times New Roman" w:hAnsiTheme="majorHAnsi" w:cs="Times New Roman"/>
           <w:b/>
           <w:bCs/>
-        </w:rPr>
-      </w:pPr>
-      <w:r>
-        <w:rPr>
+          <w:kern w:val="0"/>
+          <w:sz w:val="27"/>
+          <w:szCs w:val="27"/>
+          <w14:ligatures w14:val="none"/>
+        </w:rPr>
+      </w:pPr>
+      <w:r>
+        <w:rPr>
+          <w:rFonts w:asciiTheme="majorHAnsi" w:eastAsia="Times New Roman" w:hAnsiTheme="majorHAnsi" w:cs="Times New Roman"/>
           <w:b/>
           <w:bCs/>
+          <w:kern w:val="0"/>
+          <w:sz w:val="27"/>
+          <w:szCs w:val="27"/>
+          <w14:ligatures w14:val="none"/>
         </w:rPr>
         <w:t>Usage-Based Pricing</w:t>
       </w:r>
@@ -533,17 +1082,31 @@
       <w:pPr>
         <w:numPr>
           <w:ilvl w:val="0"/>
-          <w:numId w:val="6"/>
+          <w:numId w:val="16"/>
         </w:numPr>
-      </w:pPr>
-      <w:r>
-        <w:rPr>
+        <w:spacing w:before="100" w:beforeAutospacing="1" w:after="100" w:afterAutospacing="1" w:line="240" w:lineRule="auto"/>
+        <w:rPr>
+          <w:rFonts w:asciiTheme="majorHAnsi" w:eastAsia="Times New Roman" w:hAnsiTheme="majorHAnsi" w:cs="Times New Roman"/>
+          <w:kern w:val="0"/>
+          <w14:ligatures w14:val="none"/>
+        </w:rPr>
+      </w:pPr>
+      <w:r>
+        <w:rPr>
+          <w:rFonts w:asciiTheme="majorHAnsi" w:eastAsia="Times New Roman" w:hAnsiTheme="majorHAnsi" w:cs="Times New Roman"/>
           <w:b/>
           <w:bCs/>
+          <w:kern w:val="0"/>
+          <w14:ligatures w14:val="none"/>
         </w:rPr>
         <w:t>Tabular Training</w:t>
       </w:r>
       <w:r>
+        <w:rPr>
+          <w:rFonts w:asciiTheme="majorHAnsi" w:eastAsia="Times New Roman" w:hAnsiTheme="majorHAnsi" w:cs="Times New Roman"/>
+          <w:kern w:val="0"/>
+          <w14:ligatures w14:val="none"/>
+        </w:rPr>
         <w:t>: $1.00 + $0.10 per 1,000 rows.</w:t>
       </w:r>
     </w:p>
@@ -551,68 +1114,374 @@
       <w:pPr>
         <w:numPr>
           <w:ilvl w:val="0"/>
-          <w:numId w:val="6"/>
+          <w:numId w:val="16"/>
         </w:numPr>
-      </w:pPr>
-      <w:r>
-        <w:rPr>
+        <w:spacing w:before="100" w:beforeAutospacing="1" w:after="100" w:afterAutospacing="1" w:line="240" w:lineRule="auto"/>
+        <w:rPr>
+          <w:rFonts w:asciiTheme="majorHAnsi" w:eastAsia="Times New Roman" w:hAnsiTheme="majorHAnsi" w:cs="Times New Roman"/>
+          <w:kern w:val="0"/>
+          <w14:ligatures w14:val="none"/>
+        </w:rPr>
+      </w:pPr>
+      <w:r>
+        <w:rPr>
+          <w:rFonts w:asciiTheme="majorHAnsi" w:eastAsia="Times New Roman" w:hAnsiTheme="majorHAnsi" w:cs="Times New Roman"/>
           <w:b/>
           <w:bCs/>
+          <w:kern w:val="0"/>
+          <w14:ligatures w14:val="none"/>
         </w:rPr>
         <w:t>Image Training</w:t>
       </w:r>
       <w:r>
-        <w:t>: $2.00 + $0.10 per 100 images.</w:t>
+        <w:rPr>
+          <w:rFonts w:asciiTheme="majorHAnsi" w:eastAsia="Times New Roman" w:hAnsiTheme="majorHAnsi" w:cs="Times New Roman"/>
+          <w:kern w:val="0"/>
+          <w14:ligatures w14:val="none"/>
+        </w:rPr>
+        <w:t xml:space="preserve"> (based on training intensity):</w:t>
+      </w:r>
+    </w:p>
+    <w:p>
+      <w:pPr>
+        <w:numPr>
+          <w:ilvl w:val="1"/>
+          <w:numId w:val="16"/>
+        </w:numPr>
+        <w:spacing w:before="100" w:beforeAutospacing="1" w:after="100" w:afterAutospacing="1" w:line="240" w:lineRule="auto"/>
+        <w:rPr>
+          <w:rFonts w:asciiTheme="majorHAnsi" w:eastAsia="Times New Roman" w:hAnsiTheme="majorHAnsi" w:cs="Times New Roman"/>
+          <w:kern w:val="0"/>
+          <w14:ligatures w14:val="none"/>
+        </w:rPr>
+      </w:pPr>
+      <w:r>
+        <w:rPr>
+          <w:rFonts w:asciiTheme="majorHAnsi" w:eastAsia="Times New Roman" w:hAnsiTheme="majorHAnsi" w:cs="Times New Roman"/>
+          <w:kern w:val="0"/>
+          <w14:ligatures w14:val="none"/>
+        </w:rPr>
+        <w:t>Level 1: $1.00 + $0.05 per 100 images</w:t>
+      </w:r>
+    </w:p>
+    <w:p>
+      <w:pPr>
+        <w:numPr>
+          <w:ilvl w:val="1"/>
+          <w:numId w:val="16"/>
+        </w:numPr>
+        <w:spacing w:before="100" w:beforeAutospacing="1" w:after="100" w:afterAutospacing="1" w:line="240" w:lineRule="auto"/>
+        <w:rPr>
+          <w:rFonts w:asciiTheme="majorHAnsi" w:eastAsia="Times New Roman" w:hAnsiTheme="majorHAnsi" w:cs="Times New Roman"/>
+          <w:kern w:val="0"/>
+          <w14:ligatures w14:val="none"/>
+        </w:rPr>
+      </w:pPr>
+      <w:r>
+        <w:rPr>
+          <w:rFonts w:asciiTheme="majorHAnsi" w:eastAsia="Times New Roman" w:hAnsiTheme="majorHAnsi" w:cs="Times New Roman"/>
+          <w:kern w:val="0"/>
+          <w14:ligatures w14:val="none"/>
+        </w:rPr>
+        <w:t>Level 2: $1.50 + $0.07 per 100 images</w:t>
+      </w:r>
+    </w:p>
+    <w:p>
+      <w:pPr>
+        <w:numPr>
+          <w:ilvl w:val="1"/>
+          <w:numId w:val="16"/>
+        </w:numPr>
+        <w:spacing w:before="100" w:beforeAutospacing="1" w:after="100" w:afterAutospacing="1" w:line="240" w:lineRule="auto"/>
+        <w:rPr>
+          <w:rFonts w:asciiTheme="majorHAnsi" w:eastAsia="Times New Roman" w:hAnsiTheme="majorHAnsi" w:cs="Times New Roman"/>
+          <w:kern w:val="0"/>
+          <w14:ligatures w14:val="none"/>
+        </w:rPr>
+      </w:pPr>
+      <w:r>
+        <w:rPr>
+          <w:rFonts w:asciiTheme="majorHAnsi" w:eastAsia="Times New Roman" w:hAnsiTheme="majorHAnsi" w:cs="Times New Roman"/>
+          <w:kern w:val="0"/>
+          <w14:ligatures w14:val="none"/>
+        </w:rPr>
+        <w:t>Level 3: $2.00 + $0.10 per 100 images</w:t>
+      </w:r>
+    </w:p>
+    <w:p>
+      <w:pPr>
+        <w:numPr>
+          <w:ilvl w:val="1"/>
+          <w:numId w:val="16"/>
+        </w:numPr>
+        <w:spacing w:before="100" w:beforeAutospacing="1" w:after="100" w:afterAutospacing="1" w:line="240" w:lineRule="auto"/>
+        <w:rPr>
+          <w:rFonts w:asciiTheme="majorHAnsi" w:eastAsia="Times New Roman" w:hAnsiTheme="majorHAnsi" w:cs="Times New Roman"/>
+          <w:kern w:val="0"/>
+          <w14:ligatures w14:val="none"/>
+        </w:rPr>
+      </w:pPr>
+      <w:r>
+        <w:rPr>
+          <w:rFonts w:asciiTheme="majorHAnsi" w:eastAsia="Times New Roman" w:hAnsiTheme="majorHAnsi" w:cs="Times New Roman"/>
+          <w:kern w:val="0"/>
+          <w14:ligatures w14:val="none"/>
+        </w:rPr>
+        <w:t>Level 4: $2.50 + $0.12 per 100 images</w:t>
+      </w:r>
+    </w:p>
+    <w:p>
+      <w:pPr>
+        <w:numPr>
+          <w:ilvl w:val="1"/>
+          <w:numId w:val="16"/>
+        </w:numPr>
+        <w:spacing w:before="100" w:beforeAutospacing="1" w:after="100" w:afterAutospacing="1" w:line="240" w:lineRule="auto"/>
+        <w:rPr>
+          <w:rFonts w:asciiTheme="majorHAnsi" w:eastAsia="Times New Roman" w:hAnsiTheme="majorHAnsi" w:cs="Times New Roman"/>
+          <w:kern w:val="0"/>
+          <w14:ligatures w14:val="none"/>
+        </w:rPr>
+      </w:pPr>
+      <w:r>
+        <w:rPr>
+          <w:rFonts w:asciiTheme="majorHAnsi" w:eastAsia="Times New Roman" w:hAnsiTheme="majorHAnsi" w:cs="Times New Roman"/>
+          <w:kern w:val="0"/>
+          <w14:ligatures w14:val="none"/>
+        </w:rPr>
+        <w:t>Level 5: $3.00 + $0.15 per 100 images</w:t>
       </w:r>
     </w:p>
     <w:p>
       <w:pPr>
         <w:numPr>
           <w:ilvl w:val="0"/>
-          <w:numId w:val="6"/>
+          <w:numId w:val="16"/>
         </w:numPr>
-      </w:pPr>
-      <w:r>
-        <w:rPr>
+        <w:spacing w:before="100" w:beforeAutospacing="1" w:after="100" w:afterAutospacing="1" w:line="240" w:lineRule="auto"/>
+        <w:rPr>
+          <w:rFonts w:asciiTheme="majorHAnsi" w:eastAsia="Times New Roman" w:hAnsiTheme="majorHAnsi" w:cs="Times New Roman"/>
+          <w:kern w:val="0"/>
+          <w14:ligatures w14:val="none"/>
+        </w:rPr>
+      </w:pPr>
+      <w:r>
+        <w:rPr>
+          <w:rFonts w:asciiTheme="majorHAnsi" w:eastAsia="Times New Roman" w:hAnsiTheme="majorHAnsi" w:cs="Times New Roman"/>
           <w:b/>
           <w:bCs/>
-        </w:rPr>
-        <w:t>Tabular Prediction</w:t>
-      </w:r>
-      <w:r>
-        <w:t>: $0.10 each.</w:t>
+          <w:kern w:val="0"/>
+          <w14:ligatures w14:val="none"/>
+        </w:rPr>
+        <w:lastRenderedPageBreak/>
+        <w:t>Augmentation Levels</w:t>
+      </w:r>
+      <w:r>
+        <w:rPr>
+          <w:rFonts w:asciiTheme="majorHAnsi" w:eastAsia="Times New Roman" w:hAnsiTheme="majorHAnsi" w:cs="Times New Roman"/>
+          <w:kern w:val="0"/>
+          <w14:ligatures w14:val="none"/>
+        </w:rPr>
+        <w:t xml:space="preserve"> (available only for Image Classification, not Anomaly Detection):</w:t>
+      </w:r>
+    </w:p>
+    <w:p>
+      <w:pPr>
+        <w:numPr>
+          <w:ilvl w:val="1"/>
+          <w:numId w:val="16"/>
+        </w:numPr>
+        <w:spacing w:before="100" w:beforeAutospacing="1" w:after="100" w:afterAutospacing="1" w:line="240" w:lineRule="auto"/>
+        <w:rPr>
+          <w:rFonts w:asciiTheme="majorHAnsi" w:eastAsia="Times New Roman" w:hAnsiTheme="majorHAnsi" w:cs="Times New Roman"/>
+          <w:kern w:val="0"/>
+          <w14:ligatures w14:val="none"/>
+        </w:rPr>
+      </w:pPr>
+      <w:r>
+        <w:rPr>
+          <w:rFonts w:asciiTheme="majorHAnsi" w:eastAsia="Times New Roman" w:hAnsiTheme="majorHAnsi" w:cs="Times New Roman"/>
+          <w:kern w:val="0"/>
+          <w14:ligatures w14:val="none"/>
+        </w:rPr>
+        <w:t>Level 1 (No augmentation): Included</w:t>
+      </w:r>
+    </w:p>
+    <w:p>
+      <w:pPr>
+        <w:numPr>
+          <w:ilvl w:val="1"/>
+          <w:numId w:val="16"/>
+        </w:numPr>
+        <w:spacing w:before="100" w:beforeAutospacing="1" w:after="100" w:afterAutospacing="1" w:line="240" w:lineRule="auto"/>
+        <w:rPr>
+          <w:rFonts w:asciiTheme="majorHAnsi" w:eastAsia="Times New Roman" w:hAnsiTheme="majorHAnsi" w:cs="Times New Roman"/>
+          <w:kern w:val="0"/>
+          <w14:ligatures w14:val="none"/>
+        </w:rPr>
+      </w:pPr>
+      <w:r>
+        <w:rPr>
+          <w:rFonts w:asciiTheme="majorHAnsi" w:eastAsia="Times New Roman" w:hAnsiTheme="majorHAnsi" w:cs="Times New Roman"/>
+          <w:kern w:val="0"/>
+          <w14:ligatures w14:val="none"/>
+        </w:rPr>
+        <w:t>Level 2 (Very Light augmentation): +$0.05 per 100 images</w:t>
+      </w:r>
+    </w:p>
+    <w:p>
+      <w:pPr>
+        <w:numPr>
+          <w:ilvl w:val="1"/>
+          <w:numId w:val="16"/>
+        </w:numPr>
+        <w:spacing w:before="100" w:beforeAutospacing="1" w:after="100" w:afterAutospacing="1" w:line="240" w:lineRule="auto"/>
+        <w:rPr>
+          <w:rFonts w:asciiTheme="majorHAnsi" w:eastAsia="Times New Roman" w:hAnsiTheme="majorHAnsi" w:cs="Times New Roman"/>
+          <w:kern w:val="0"/>
+          <w14:ligatures w14:val="none"/>
+        </w:rPr>
+      </w:pPr>
+      <w:r>
+        <w:rPr>
+          <w:rFonts w:asciiTheme="majorHAnsi" w:eastAsia="Times New Roman" w:hAnsiTheme="majorHAnsi" w:cs="Times New Roman"/>
+          <w:kern w:val="0"/>
+          <w14:ligatures w14:val="none"/>
+        </w:rPr>
+        <w:t>Level 3 (Light augmentation): +$0.08 per 100 images</w:t>
+      </w:r>
+    </w:p>
+    <w:p>
+      <w:pPr>
+        <w:numPr>
+          <w:ilvl w:val="1"/>
+          <w:numId w:val="16"/>
+        </w:numPr>
+        <w:spacing w:before="100" w:beforeAutospacing="1" w:after="100" w:afterAutospacing="1" w:line="240" w:lineRule="auto"/>
+        <w:rPr>
+          <w:rFonts w:asciiTheme="majorHAnsi" w:eastAsia="Times New Roman" w:hAnsiTheme="majorHAnsi" w:cs="Times New Roman"/>
+          <w:kern w:val="0"/>
+          <w14:ligatures w14:val="none"/>
+        </w:rPr>
+      </w:pPr>
+      <w:r>
+        <w:rPr>
+          <w:rFonts w:asciiTheme="majorHAnsi" w:eastAsia="Times New Roman" w:hAnsiTheme="majorHAnsi" w:cs="Times New Roman"/>
+          <w:kern w:val="0"/>
+          <w14:ligatures w14:val="none"/>
+        </w:rPr>
+        <w:t>Level 4 (Moderate augmentation): +$0.10 per 100 images</w:t>
+      </w:r>
+    </w:p>
+    <w:p>
+      <w:pPr>
+        <w:numPr>
+          <w:ilvl w:val="1"/>
+          <w:numId w:val="16"/>
+        </w:numPr>
+        <w:spacing w:before="100" w:beforeAutospacing="1" w:after="100" w:afterAutospacing="1" w:line="240" w:lineRule="auto"/>
+        <w:rPr>
+          <w:rFonts w:asciiTheme="majorHAnsi" w:eastAsia="Times New Roman" w:hAnsiTheme="majorHAnsi" w:cs="Times New Roman"/>
+          <w:kern w:val="0"/>
+          <w14:ligatures w14:val="none"/>
+        </w:rPr>
+      </w:pPr>
+      <w:r>
+        <w:rPr>
+          <w:rFonts w:asciiTheme="majorHAnsi" w:eastAsia="Times New Roman" w:hAnsiTheme="majorHAnsi" w:cs="Times New Roman"/>
+          <w:kern w:val="0"/>
+          <w14:ligatures w14:val="none"/>
+        </w:rPr>
+        <w:t>Level 5 (Heavy augmentation): +$0.15 per 100 images</w:t>
       </w:r>
     </w:p>
     <w:p>
       <w:pPr>
         <w:numPr>
           <w:ilvl w:val="0"/>
-          <w:numId w:val="6"/>
+          <w:numId w:val="16"/>
         </w:numPr>
-      </w:pPr>
-      <w:r>
-        <w:rPr>
+        <w:spacing w:before="100" w:beforeAutospacing="1" w:after="100" w:afterAutospacing="1" w:line="240" w:lineRule="auto"/>
+        <w:rPr>
+          <w:rFonts w:asciiTheme="majorHAnsi" w:eastAsia="Times New Roman" w:hAnsiTheme="majorHAnsi" w:cs="Times New Roman"/>
+          <w:kern w:val="0"/>
+          <w14:ligatures w14:val="none"/>
+        </w:rPr>
+      </w:pPr>
+      <w:r>
+        <w:rPr>
+          <w:rFonts w:asciiTheme="majorHAnsi" w:eastAsia="Times New Roman" w:hAnsiTheme="majorHAnsi" w:cs="Times New Roman"/>
           <w:b/>
           <w:bCs/>
-        </w:rPr>
-        <w:lastRenderedPageBreak/>
-        <w:t>Image Prediction</w:t>
-      </w:r>
-      <w:r>
-        <w:t>: $0.20 each.</w:t>
-      </w:r>
-    </w:p>
-    <w:p>
-      <w:pPr>
-        <w:rPr>
+          <w:kern w:val="0"/>
+          <w14:ligatures w14:val="none"/>
+        </w:rPr>
+        <w:t>Tabular Prediction</w:t>
+      </w:r>
+      <w:r>
+        <w:rPr>
+          <w:rFonts w:asciiTheme="majorHAnsi" w:eastAsia="Times New Roman" w:hAnsiTheme="majorHAnsi" w:cs="Times New Roman"/>
+          <w:kern w:val="0"/>
+          <w14:ligatures w14:val="none"/>
+        </w:rPr>
+        <w:t>: $0.10 each.</w:t>
+      </w:r>
+    </w:p>
+    <w:p>
+      <w:pPr>
+        <w:numPr>
+          <w:ilvl w:val="0"/>
+          <w:numId w:val="16"/>
+        </w:numPr>
+        <w:spacing w:before="100" w:beforeAutospacing="1" w:after="100" w:afterAutospacing="1" w:line="240" w:lineRule="auto"/>
+        <w:rPr>
+          <w:rFonts w:asciiTheme="majorHAnsi" w:eastAsia="Times New Roman" w:hAnsiTheme="majorHAnsi" w:cs="Times New Roman"/>
+          <w:kern w:val="0"/>
+          <w14:ligatures w14:val="none"/>
+        </w:rPr>
+      </w:pPr>
+      <w:r>
+        <w:rPr>
+          <w:rFonts w:asciiTheme="majorHAnsi" w:eastAsia="Times New Roman" w:hAnsiTheme="majorHAnsi" w:cs="Times New Roman"/>
           <w:b/>
           <w:bCs/>
-        </w:rPr>
-      </w:pPr>
-      <w:r>
-        <w:rPr>
+          <w:kern w:val="0"/>
+          <w14:ligatures w14:val="none"/>
+        </w:rPr>
+        <w:t>Image Prediction</w:t>
+      </w:r>
+      <w:r>
+        <w:rPr>
+          <w:rFonts w:asciiTheme="majorHAnsi" w:eastAsia="Times New Roman" w:hAnsiTheme="majorHAnsi" w:cs="Times New Roman"/>
+          <w:kern w:val="0"/>
+          <w14:ligatures w14:val="none"/>
+        </w:rPr>
+        <w:t>: $0.20 each.</w:t>
+      </w:r>
+    </w:p>
+    <w:p>
+      <w:pPr>
+        <w:spacing w:before="100" w:beforeAutospacing="1" w:after="100" w:afterAutospacing="1" w:line="240" w:lineRule="auto"/>
+        <w:outlineLvl w:val="2"/>
+        <w:rPr>
+          <w:rFonts w:asciiTheme="majorHAnsi" w:eastAsia="Times New Roman" w:hAnsiTheme="majorHAnsi" w:cs="Times New Roman"/>
           <w:b/>
           <w:bCs/>
+          <w:kern w:val="0"/>
+          <w:sz w:val="27"/>
+          <w:szCs w:val="27"/>
+          <w14:ligatures w14:val="none"/>
+        </w:rPr>
+      </w:pPr>
+      <w:r>
+        <w:rPr>
+          <w:rFonts w:asciiTheme="majorHAnsi" w:eastAsia="Times New Roman" w:hAnsiTheme="majorHAnsi" w:cs="Times New Roman"/>
+          <w:b/>
+          <w:bCs/>
+          <w:kern w:val="0"/>
+          <w:sz w:val="27"/>
+          <w:szCs w:val="27"/>
+          <w14:ligatures w14:val="none"/>
         </w:rPr>
         <w:t>Bundled Offers</w:t>
       </w:r>
@@ -621,18 +1490,39 @@
       <w:pPr>
         <w:numPr>
           <w:ilvl w:val="0"/>
-          <w:numId w:val="7"/>
+          <w:numId w:val="17"/>
         </w:numPr>
-      </w:pPr>
-      <w:r>
+        <w:spacing w:before="100" w:beforeAutospacing="1" w:after="100" w:afterAutospacing="1" w:line="240" w:lineRule="auto"/>
+        <w:rPr>
+          <w:rFonts w:asciiTheme="majorHAnsi" w:eastAsia="Times New Roman" w:hAnsiTheme="majorHAnsi" w:cs="Times New Roman"/>
+          <w:kern w:val="0"/>
+          <w14:ligatures w14:val="none"/>
+        </w:rPr>
+      </w:pPr>
+      <w:r>
+        <w:rPr>
+          <w:rFonts w:asciiTheme="majorHAnsi" w:eastAsia="Times New Roman" w:hAnsiTheme="majorHAnsi" w:cs="Times New Roman"/>
+          <w:kern w:val="0"/>
+          <w14:ligatures w14:val="none"/>
+        </w:rPr>
         <w:t xml:space="preserve">Starter Bundle: $20 (10 </w:t>
       </w:r>
       <w:proofErr w:type="gramStart"/>
       <w:r>
+        <w:rPr>
+          <w:rFonts w:asciiTheme="majorHAnsi" w:eastAsia="Times New Roman" w:hAnsiTheme="majorHAnsi" w:cs="Times New Roman"/>
+          <w:kern w:val="0"/>
+          <w14:ligatures w14:val="none"/>
+        </w:rPr>
         <w:t>trainings</w:t>
       </w:r>
       <w:proofErr w:type="gramEnd"/>
       <w:r>
+        <w:rPr>
+          <w:rFonts w:asciiTheme="majorHAnsi" w:eastAsia="Times New Roman" w:hAnsiTheme="majorHAnsi" w:cs="Times New Roman"/>
+          <w:kern w:val="0"/>
+          <w14:ligatures w14:val="none"/>
+        </w:rPr>
         <w:t>, 100 predictions; 12% discount).</w:t>
       </w:r>
     </w:p>
@@ -640,18 +1530,39 @@
       <w:pPr>
         <w:numPr>
           <w:ilvl w:val="0"/>
-          <w:numId w:val="7"/>
+          <w:numId w:val="17"/>
         </w:numPr>
-      </w:pPr>
-      <w:r>
+        <w:spacing w:before="100" w:beforeAutospacing="1" w:after="100" w:afterAutospacing="1" w:line="240" w:lineRule="auto"/>
+        <w:rPr>
+          <w:rFonts w:asciiTheme="majorHAnsi" w:eastAsia="Times New Roman" w:hAnsiTheme="majorHAnsi" w:cs="Times New Roman"/>
+          <w:kern w:val="0"/>
+          <w14:ligatures w14:val="none"/>
+        </w:rPr>
+      </w:pPr>
+      <w:r>
+        <w:rPr>
+          <w:rFonts w:asciiTheme="majorHAnsi" w:eastAsia="Times New Roman" w:hAnsiTheme="majorHAnsi" w:cs="Times New Roman"/>
+          <w:kern w:val="0"/>
+          <w14:ligatures w14:val="none"/>
+        </w:rPr>
         <w:t xml:space="preserve">Pro Bundle: $50 (30 </w:t>
       </w:r>
       <w:proofErr w:type="gramStart"/>
       <w:r>
+        <w:rPr>
+          <w:rFonts w:asciiTheme="majorHAnsi" w:eastAsia="Times New Roman" w:hAnsiTheme="majorHAnsi" w:cs="Times New Roman"/>
+          <w:kern w:val="0"/>
+          <w14:ligatures w14:val="none"/>
+        </w:rPr>
         <w:t>trainings</w:t>
       </w:r>
       <w:proofErr w:type="gramEnd"/>
       <w:r>
+        <w:rPr>
+          <w:rFonts w:asciiTheme="majorHAnsi" w:eastAsia="Times New Roman" w:hAnsiTheme="majorHAnsi" w:cs="Times New Roman"/>
+          <w:kern w:val="0"/>
+          <w14:ligatures w14:val="none"/>
+        </w:rPr>
         <w:t>, 300 predictions; 13% discount).</w:t>
       </w:r>
     </w:p>
@@ -659,18 +1570,39 @@
       <w:pPr>
         <w:numPr>
           <w:ilvl w:val="0"/>
-          <w:numId w:val="7"/>
+          <w:numId w:val="17"/>
         </w:numPr>
-      </w:pPr>
-      <w:r>
+        <w:spacing w:before="100" w:beforeAutospacing="1" w:after="100" w:afterAutospacing="1" w:line="240" w:lineRule="auto"/>
+        <w:rPr>
+          <w:rFonts w:asciiTheme="majorHAnsi" w:eastAsia="Times New Roman" w:hAnsiTheme="majorHAnsi" w:cs="Times New Roman"/>
+          <w:kern w:val="0"/>
+          <w14:ligatures w14:val="none"/>
+        </w:rPr>
+      </w:pPr>
+      <w:r>
+        <w:rPr>
+          <w:rFonts w:asciiTheme="majorHAnsi" w:eastAsia="Times New Roman" w:hAnsiTheme="majorHAnsi" w:cs="Times New Roman"/>
+          <w:kern w:val="0"/>
+          <w14:ligatures w14:val="none"/>
+        </w:rPr>
         <w:t xml:space="preserve">Clinic Bundle: $100 (75 </w:t>
       </w:r>
       <w:proofErr w:type="gramStart"/>
       <w:r>
+        <w:rPr>
+          <w:rFonts w:asciiTheme="majorHAnsi" w:eastAsia="Times New Roman" w:hAnsiTheme="majorHAnsi" w:cs="Times New Roman"/>
+          <w:kern w:val="0"/>
+          <w14:ligatures w14:val="none"/>
+        </w:rPr>
         <w:t>trainings</w:t>
       </w:r>
       <w:proofErr w:type="gramEnd"/>
       <w:r>
+        <w:rPr>
+          <w:rFonts w:asciiTheme="majorHAnsi" w:eastAsia="Times New Roman" w:hAnsiTheme="majorHAnsi" w:cs="Times New Roman"/>
+          <w:kern w:val="0"/>
+          <w14:ligatures w14:val="none"/>
+        </w:rPr>
         <w:t>, 800 predictions; 16% discount).</w:t>
       </w:r>
     </w:p>
@@ -678,32 +1610,65 @@
       <w:pPr>
         <w:numPr>
           <w:ilvl w:val="0"/>
-          <w:numId w:val="7"/>
+          <w:numId w:val="17"/>
         </w:numPr>
-      </w:pPr>
-      <w:r>
+        <w:spacing w:before="100" w:beforeAutospacing="1" w:after="100" w:afterAutospacing="1" w:line="240" w:lineRule="auto"/>
+        <w:rPr>
+          <w:rFonts w:asciiTheme="majorHAnsi" w:eastAsia="Times New Roman" w:hAnsiTheme="majorHAnsi" w:cs="Times New Roman"/>
+          <w:kern w:val="0"/>
+          <w14:ligatures w14:val="none"/>
+        </w:rPr>
+      </w:pPr>
+      <w:r>
+        <w:rPr>
+          <w:rFonts w:asciiTheme="majorHAnsi" w:eastAsia="Times New Roman" w:hAnsiTheme="majorHAnsi" w:cs="Times New Roman"/>
+          <w:kern w:val="0"/>
+          <w14:ligatures w14:val="none"/>
+        </w:rPr>
         <w:t xml:space="preserve">Lab+ Bundle: $200 (170 </w:t>
       </w:r>
       <w:proofErr w:type="gramStart"/>
       <w:r>
+        <w:rPr>
+          <w:rFonts w:asciiTheme="majorHAnsi" w:eastAsia="Times New Roman" w:hAnsiTheme="majorHAnsi" w:cs="Times New Roman"/>
+          <w:kern w:val="0"/>
+          <w14:ligatures w14:val="none"/>
+        </w:rPr>
         <w:t>trainings</w:t>
       </w:r>
       <w:proofErr w:type="gramEnd"/>
       <w:r>
+        <w:rPr>
+          <w:rFonts w:asciiTheme="majorHAnsi" w:eastAsia="Times New Roman" w:hAnsiTheme="majorHAnsi" w:cs="Times New Roman"/>
+          <w:kern w:val="0"/>
+          <w14:ligatures w14:val="none"/>
+        </w:rPr>
         <w:t>, 2,000 predictions; 19% discount).</w:t>
       </w:r>
     </w:p>
     <w:p>
       <w:pPr>
-        <w:rPr>
+        <w:spacing w:before="100" w:beforeAutospacing="1" w:after="100" w:afterAutospacing="1" w:line="240" w:lineRule="auto"/>
+        <w:outlineLvl w:val="2"/>
+        <w:rPr>
+          <w:rFonts w:asciiTheme="majorHAnsi" w:eastAsia="Times New Roman" w:hAnsiTheme="majorHAnsi" w:cs="Times New Roman"/>
           <w:b/>
           <w:bCs/>
-        </w:rPr>
-      </w:pPr>
-      <w:r>
-        <w:rPr>
+          <w:kern w:val="0"/>
+          <w:sz w:val="27"/>
+          <w:szCs w:val="27"/>
+          <w14:ligatures w14:val="none"/>
+        </w:rPr>
+      </w:pPr>
+      <w:r>
+        <w:rPr>
+          <w:rFonts w:asciiTheme="majorHAnsi" w:eastAsia="Times New Roman" w:hAnsiTheme="majorHAnsi" w:cs="Times New Roman"/>
           <w:b/>
           <w:bCs/>
+          <w:kern w:val="0"/>
+          <w:sz w:val="27"/>
+          <w:szCs w:val="27"/>
+          <w14:ligatures w14:val="none"/>
         </w:rPr>
         <w:t>Subscription Plans</w:t>
       </w:r>
@@ -712,18 +1677,39 @@
       <w:pPr>
         <w:numPr>
           <w:ilvl w:val="0"/>
-          <w:numId w:val="8"/>
+          <w:numId w:val="18"/>
         </w:numPr>
-      </w:pPr>
-      <w:r>
+        <w:spacing w:before="100" w:beforeAutospacing="1" w:after="100" w:afterAutospacing="1" w:line="240" w:lineRule="auto"/>
+        <w:rPr>
+          <w:rFonts w:asciiTheme="majorHAnsi" w:eastAsia="Times New Roman" w:hAnsiTheme="majorHAnsi" w:cs="Times New Roman"/>
+          <w:kern w:val="0"/>
+          <w14:ligatures w14:val="none"/>
+        </w:rPr>
+      </w:pPr>
+      <w:r>
+        <w:rPr>
+          <w:rFonts w:asciiTheme="majorHAnsi" w:eastAsia="Times New Roman" w:hAnsiTheme="majorHAnsi" w:cs="Times New Roman"/>
+          <w:kern w:val="0"/>
+          <w14:ligatures w14:val="none"/>
+        </w:rPr>
         <w:t xml:space="preserve">Essential: $25/month (15 </w:t>
       </w:r>
       <w:proofErr w:type="gramStart"/>
       <w:r>
+        <w:rPr>
+          <w:rFonts w:asciiTheme="majorHAnsi" w:eastAsia="Times New Roman" w:hAnsiTheme="majorHAnsi" w:cs="Times New Roman"/>
+          <w:kern w:val="0"/>
+          <w14:ligatures w14:val="none"/>
+        </w:rPr>
         <w:t>trainings</w:t>
       </w:r>
       <w:proofErr w:type="gramEnd"/>
       <w:r>
+        <w:rPr>
+          <w:rFonts w:asciiTheme="majorHAnsi" w:eastAsia="Times New Roman" w:hAnsiTheme="majorHAnsi" w:cs="Times New Roman"/>
+          <w:kern w:val="0"/>
+          <w14:ligatures w14:val="none"/>
+        </w:rPr>
         <w:t>, 150 predictions; 12% discount).</w:t>
       </w:r>
     </w:p>
@@ -731,18 +1717,39 @@
       <w:pPr>
         <w:numPr>
           <w:ilvl w:val="0"/>
-          <w:numId w:val="8"/>
+          <w:numId w:val="18"/>
         </w:numPr>
-      </w:pPr>
-      <w:r>
+        <w:spacing w:before="100" w:beforeAutospacing="1" w:after="100" w:afterAutospacing="1" w:line="240" w:lineRule="auto"/>
+        <w:rPr>
+          <w:rFonts w:asciiTheme="majorHAnsi" w:eastAsia="Times New Roman" w:hAnsiTheme="majorHAnsi" w:cs="Times New Roman"/>
+          <w:kern w:val="0"/>
+          <w14:ligatures w14:val="none"/>
+        </w:rPr>
+      </w:pPr>
+      <w:r>
+        <w:rPr>
+          <w:rFonts w:asciiTheme="majorHAnsi" w:eastAsia="Times New Roman" w:hAnsiTheme="majorHAnsi" w:cs="Times New Roman"/>
+          <w:kern w:val="0"/>
+          <w14:ligatures w14:val="none"/>
+        </w:rPr>
         <w:t xml:space="preserve">Professional: $45/month (35 </w:t>
       </w:r>
       <w:proofErr w:type="gramStart"/>
       <w:r>
+        <w:rPr>
+          <w:rFonts w:asciiTheme="majorHAnsi" w:eastAsia="Times New Roman" w:hAnsiTheme="majorHAnsi" w:cs="Times New Roman"/>
+          <w:kern w:val="0"/>
+          <w14:ligatures w14:val="none"/>
+        </w:rPr>
         <w:t>trainings</w:t>
       </w:r>
       <w:proofErr w:type="gramEnd"/>
       <w:r>
+        <w:rPr>
+          <w:rFonts w:asciiTheme="majorHAnsi" w:eastAsia="Times New Roman" w:hAnsiTheme="majorHAnsi" w:cs="Times New Roman"/>
+          <w:kern w:val="0"/>
+          <w14:ligatures w14:val="none"/>
+        </w:rPr>
         <w:t>, 400 predictions; 14% discount).</w:t>
       </w:r>
     </w:p>
@@ -750,18 +1757,39 @@
       <w:pPr>
         <w:numPr>
           <w:ilvl w:val="0"/>
-          <w:numId w:val="8"/>
+          <w:numId w:val="18"/>
         </w:numPr>
-      </w:pPr>
-      <w:r>
+        <w:spacing w:before="100" w:beforeAutospacing="1" w:after="100" w:afterAutospacing="1" w:line="240" w:lineRule="auto"/>
+        <w:rPr>
+          <w:rFonts w:asciiTheme="majorHAnsi" w:eastAsia="Times New Roman" w:hAnsiTheme="majorHAnsi" w:cs="Times New Roman"/>
+          <w:kern w:val="0"/>
+          <w14:ligatures w14:val="none"/>
+        </w:rPr>
+      </w:pPr>
+      <w:r>
+        <w:rPr>
+          <w:rFonts w:asciiTheme="majorHAnsi" w:eastAsia="Times New Roman" w:hAnsiTheme="majorHAnsi" w:cs="Times New Roman"/>
+          <w:kern w:val="0"/>
+          <w14:ligatures w14:val="none"/>
+        </w:rPr>
         <w:t xml:space="preserve">Clinic+: $85/month (80 </w:t>
       </w:r>
       <w:proofErr w:type="gramStart"/>
       <w:r>
+        <w:rPr>
+          <w:rFonts w:asciiTheme="majorHAnsi" w:eastAsia="Times New Roman" w:hAnsiTheme="majorHAnsi" w:cs="Times New Roman"/>
+          <w:kern w:val="0"/>
+          <w14:ligatures w14:val="none"/>
+        </w:rPr>
         <w:t>trainings</w:t>
       </w:r>
       <w:proofErr w:type="gramEnd"/>
       <w:r>
+        <w:rPr>
+          <w:rFonts w:asciiTheme="majorHAnsi" w:eastAsia="Times New Roman" w:hAnsiTheme="majorHAnsi" w:cs="Times New Roman"/>
+          <w:kern w:val="0"/>
+          <w14:ligatures w14:val="none"/>
+        </w:rPr>
         <w:t>, 1,000 predictions; 17% discount).</w:t>
       </w:r>
     </w:p>
@@ -769,48 +1797,112 @@
       <w:pPr>
         <w:numPr>
           <w:ilvl w:val="0"/>
-          <w:numId w:val="8"/>
+          <w:numId w:val="18"/>
         </w:numPr>
-      </w:pPr>
-      <w:r>
+        <w:spacing w:before="100" w:beforeAutospacing="1" w:after="100" w:afterAutospacing="1" w:line="240" w:lineRule="auto"/>
+        <w:rPr>
+          <w:rFonts w:asciiTheme="majorHAnsi" w:eastAsia="Times New Roman" w:hAnsiTheme="majorHAnsi" w:cs="Times New Roman"/>
+          <w:kern w:val="0"/>
+          <w14:ligatures w14:val="none"/>
+        </w:rPr>
+      </w:pPr>
+      <w:r>
+        <w:rPr>
+          <w:rFonts w:asciiTheme="majorHAnsi" w:eastAsia="Times New Roman" w:hAnsiTheme="majorHAnsi" w:cs="Times New Roman"/>
+          <w:kern w:val="0"/>
+          <w14:ligatures w14:val="none"/>
+        </w:rPr>
         <w:t xml:space="preserve">Lab Max: $160/month (160 </w:t>
       </w:r>
       <w:proofErr w:type="gramStart"/>
       <w:r>
+        <w:rPr>
+          <w:rFonts w:asciiTheme="majorHAnsi" w:eastAsia="Times New Roman" w:hAnsiTheme="majorHAnsi" w:cs="Times New Roman"/>
+          <w:kern w:val="0"/>
+          <w14:ligatures w14:val="none"/>
+        </w:rPr>
         <w:t>trainings</w:t>
       </w:r>
       <w:proofErr w:type="gramEnd"/>
       <w:r>
+        <w:rPr>
+          <w:rFonts w:asciiTheme="majorHAnsi" w:eastAsia="Times New Roman" w:hAnsiTheme="majorHAnsi" w:cs="Times New Roman"/>
+          <w:kern w:val="0"/>
+          <w14:ligatures w14:val="none"/>
+        </w:rPr>
         <w:t>, 2,200 predictions; 20% discount).</w:t>
       </w:r>
     </w:p>
     <w:p>
-      <w:r>
+      <w:pPr>
+        <w:spacing w:before="100" w:beforeAutospacing="1" w:after="100" w:afterAutospacing="1" w:line="240" w:lineRule="auto"/>
+        <w:rPr>
+          <w:rFonts w:asciiTheme="majorHAnsi" w:eastAsia="Times New Roman" w:hAnsiTheme="majorHAnsi" w:cs="Times New Roman"/>
+          <w:kern w:val="0"/>
+          <w14:ligatures w14:val="none"/>
+        </w:rPr>
+      </w:pPr>
+      <w:r>
+        <w:rPr>
+          <w:rFonts w:asciiTheme="majorHAnsi" w:eastAsia="Times New Roman" w:hAnsiTheme="majorHAnsi" w:cs="Times New Roman"/>
+          <w:kern w:val="0"/>
+          <w14:ligatures w14:val="none"/>
+        </w:rPr>
         <w:t>Subscriptions offer rolling monthly credit and predictable cost structures attractive to larger organizations.</w:t>
       </w:r>
     </w:p>
     <w:p>
       <w:pPr>
-        <w:rPr>
+        <w:spacing w:before="100" w:beforeAutospacing="1" w:after="100" w:afterAutospacing="1" w:line="240" w:lineRule="auto"/>
+        <w:outlineLvl w:val="1"/>
+        <w:rPr>
+          <w:rFonts w:asciiTheme="majorHAnsi" w:eastAsia="Times New Roman" w:hAnsiTheme="majorHAnsi" w:cs="Times New Roman"/>
           <w:b/>
           <w:bCs/>
-        </w:rPr>
-      </w:pPr>
-      <w:r>
-        <w:rPr>
+          <w:kern w:val="0"/>
+          <w:sz w:val="36"/>
+          <w:szCs w:val="36"/>
+          <w14:ligatures w14:val="none"/>
+        </w:rPr>
+      </w:pPr>
+      <w:r>
+        <w:rPr>
+          <w:rFonts w:asciiTheme="majorHAnsi" w:eastAsia="Times New Roman" w:hAnsiTheme="majorHAnsi" w:cs="Times New Roman"/>
           <w:b/>
           <w:bCs/>
+          <w:kern w:val="0"/>
+          <w:sz w:val="36"/>
+          <w:szCs w:val="36"/>
+          <w14:ligatures w14:val="none"/>
         </w:rPr>
         <w:t>Competitive Advantages</w:t>
       </w:r>
     </w:p>
     <w:p>
+      <w:pPr>
+        <w:spacing w:before="100" w:beforeAutospacing="1" w:after="100" w:afterAutospacing="1" w:line="240" w:lineRule="auto"/>
+        <w:rPr>
+          <w:rFonts w:asciiTheme="majorHAnsi" w:eastAsia="Times New Roman" w:hAnsiTheme="majorHAnsi" w:cs="Times New Roman"/>
+          <w:kern w:val="0"/>
+          <w14:ligatures w14:val="none"/>
+        </w:rPr>
+      </w:pPr>
       <w:proofErr w:type="spellStart"/>
       <w:r>
+        <w:rPr>
+          <w:rFonts w:asciiTheme="majorHAnsi" w:eastAsia="Times New Roman" w:hAnsiTheme="majorHAnsi" w:cs="Times New Roman"/>
+          <w:kern w:val="0"/>
+          <w14:ligatures w14:val="none"/>
+        </w:rPr>
         <w:t>DeepMed</w:t>
       </w:r>
       <w:proofErr w:type="spellEnd"/>
       <w:r>
+        <w:rPr>
+          <w:rFonts w:asciiTheme="majorHAnsi" w:eastAsia="Times New Roman" w:hAnsiTheme="majorHAnsi" w:cs="Times New Roman"/>
+          <w:kern w:val="0"/>
+          <w14:ligatures w14:val="none"/>
+        </w:rPr>
         <w:t xml:space="preserve"> stands out due to several distinct advantages:</w:t>
       </w:r>
     </w:p>
@@ -818,229 +1910,383 @@
       <w:pPr>
         <w:numPr>
           <w:ilvl w:val="0"/>
-          <w:numId w:val="9"/>
+          <w:numId w:val="19"/>
         </w:numPr>
-      </w:pPr>
-      <w:r>
-        <w:rPr>
+        <w:spacing w:before="100" w:beforeAutospacing="1" w:after="100" w:afterAutospacing="1" w:line="240" w:lineRule="auto"/>
+        <w:rPr>
+          <w:rFonts w:asciiTheme="majorHAnsi" w:eastAsia="Times New Roman" w:hAnsiTheme="majorHAnsi" w:cs="Times New Roman"/>
+          <w:kern w:val="0"/>
+          <w14:ligatures w14:val="none"/>
+        </w:rPr>
+      </w:pPr>
+      <w:r>
+        <w:rPr>
+          <w:rFonts w:asciiTheme="majorHAnsi" w:eastAsia="Times New Roman" w:hAnsiTheme="majorHAnsi" w:cs="Times New Roman"/>
+          <w:kern w:val="0"/>
+          <w14:ligatures w14:val="none"/>
+        </w:rPr>
+        <w:t>No-Code Interface: Specifically engineered for medical professionals with zero coding skills.</w:t>
+      </w:r>
+    </w:p>
+    <w:p>
+      <w:pPr>
+        <w:numPr>
+          <w:ilvl w:val="0"/>
+          <w:numId w:val="19"/>
+        </w:numPr>
+        <w:spacing w:before="100" w:beforeAutospacing="1" w:after="100" w:afterAutospacing="1" w:line="240" w:lineRule="auto"/>
+        <w:rPr>
+          <w:rFonts w:asciiTheme="majorHAnsi" w:eastAsia="Times New Roman" w:hAnsiTheme="majorHAnsi" w:cs="Times New Roman"/>
+          <w:kern w:val="0"/>
+          <w14:ligatures w14:val="none"/>
+        </w:rPr>
+      </w:pPr>
+      <w:r>
+        <w:rPr>
+          <w:rFonts w:asciiTheme="majorHAnsi" w:eastAsia="Times New Roman" w:hAnsiTheme="majorHAnsi" w:cs="Times New Roman"/>
+          <w:kern w:val="0"/>
+          <w14:ligatures w14:val="none"/>
+        </w:rPr>
+        <w:t>Privacy First: No third-party exposure, fully compliant with international healthcare data regulations.</w:t>
+      </w:r>
+    </w:p>
+    <w:p>
+      <w:pPr>
+        <w:numPr>
+          <w:ilvl w:val="0"/>
+          <w:numId w:val="19"/>
+        </w:numPr>
+        <w:spacing w:before="100" w:beforeAutospacing="1" w:after="100" w:afterAutospacing="1" w:line="240" w:lineRule="auto"/>
+        <w:rPr>
+          <w:rFonts w:asciiTheme="majorHAnsi" w:eastAsia="Times New Roman" w:hAnsiTheme="majorHAnsi" w:cs="Times New Roman"/>
+          <w:kern w:val="0"/>
+          <w14:ligatures w14:val="none"/>
+        </w:rPr>
+      </w:pPr>
+      <w:r>
+        <w:rPr>
+          <w:rFonts w:asciiTheme="majorHAnsi" w:eastAsia="Times New Roman" w:hAnsiTheme="majorHAnsi" w:cs="Times New Roman"/>
+          <w:kern w:val="0"/>
+          <w14:ligatures w14:val="none"/>
+        </w:rPr>
+        <w:t>Dynamic AI Pipelines: Intelligent automation in data cleaning, model selection, and performance evaluation.</w:t>
+      </w:r>
+    </w:p>
+    <w:p>
+      <w:pPr>
+        <w:numPr>
+          <w:ilvl w:val="0"/>
+          <w:numId w:val="19"/>
+        </w:numPr>
+        <w:spacing w:before="100" w:beforeAutospacing="1" w:after="100" w:afterAutospacing="1" w:line="240" w:lineRule="auto"/>
+        <w:rPr>
+          <w:rFonts w:asciiTheme="majorHAnsi" w:eastAsia="Times New Roman" w:hAnsiTheme="majorHAnsi" w:cs="Times New Roman"/>
+          <w:kern w:val="0"/>
+          <w14:ligatures w14:val="none"/>
+        </w:rPr>
+      </w:pPr>
+      <w:r>
+        <w:rPr>
+          <w:rFonts w:asciiTheme="majorHAnsi" w:eastAsia="Times New Roman" w:hAnsiTheme="majorHAnsi" w:cs="Times New Roman"/>
+          <w:kern w:val="0"/>
+          <w14:ligatures w14:val="none"/>
+        </w:rPr>
+        <w:t>Transparent Pricing: Clear, predictable, usage-based costs, with bundled discounts that scale effectively.</w:t>
+      </w:r>
+    </w:p>
+    <w:p>
+      <w:pPr>
+        <w:spacing w:before="100" w:beforeAutospacing="1" w:after="100" w:afterAutospacing="1" w:line="240" w:lineRule="auto"/>
+        <w:outlineLvl w:val="1"/>
+        <w:rPr>
+          <w:rFonts w:asciiTheme="majorHAnsi" w:eastAsia="Times New Roman" w:hAnsiTheme="majorHAnsi" w:cs="Times New Roman"/>
           <w:b/>
           <w:bCs/>
-        </w:rPr>
-        <w:t>No-Code Interface</w:t>
-      </w:r>
-      <w:r>
-        <w:t>: Specifically engineered for medical professionals with zero coding skills.</w:t>
+          <w:kern w:val="0"/>
+          <w:sz w:val="36"/>
+          <w:szCs w:val="36"/>
+          <w14:ligatures w14:val="none"/>
+        </w:rPr>
+      </w:pPr>
+      <w:r>
+        <w:rPr>
+          <w:rFonts w:asciiTheme="majorHAnsi" w:eastAsia="Times New Roman" w:hAnsiTheme="majorHAnsi" w:cs="Times New Roman"/>
+          <w:b/>
+          <w:bCs/>
+          <w:kern w:val="0"/>
+          <w:sz w:val="36"/>
+          <w:szCs w:val="36"/>
+          <w14:ligatures w14:val="none"/>
+        </w:rPr>
+        <w:t>Go-to-Market Strategy</w:t>
+      </w:r>
+    </w:p>
+    <w:p>
+      <w:pPr>
+        <w:spacing w:before="100" w:beforeAutospacing="1" w:after="100" w:afterAutospacing="1" w:line="240" w:lineRule="auto"/>
+        <w:rPr>
+          <w:rFonts w:asciiTheme="majorHAnsi" w:eastAsia="Times New Roman" w:hAnsiTheme="majorHAnsi" w:cs="Times New Roman"/>
+          <w:kern w:val="0"/>
+          <w14:ligatures w14:val="none"/>
+        </w:rPr>
+      </w:pPr>
+      <w:proofErr w:type="spellStart"/>
+      <w:r>
+        <w:rPr>
+          <w:rFonts w:asciiTheme="majorHAnsi" w:eastAsia="Times New Roman" w:hAnsiTheme="majorHAnsi" w:cs="Times New Roman"/>
+          <w:kern w:val="0"/>
+          <w14:ligatures w14:val="none"/>
+        </w:rPr>
+        <w:t>DeepMed's</w:t>
+      </w:r>
+      <w:proofErr w:type="spellEnd"/>
+      <w:r>
+        <w:rPr>
+          <w:rFonts w:asciiTheme="majorHAnsi" w:eastAsia="Times New Roman" w:hAnsiTheme="majorHAnsi" w:cs="Times New Roman"/>
+          <w:kern w:val="0"/>
+          <w14:ligatures w14:val="none"/>
+        </w:rPr>
+        <w:t xml:space="preserve"> </w:t>
+      </w:r>
+      <w:proofErr w:type="gramStart"/>
+      <w:r>
+        <w:rPr>
+          <w:rFonts w:asciiTheme="majorHAnsi" w:eastAsia="Times New Roman" w:hAnsiTheme="majorHAnsi" w:cs="Times New Roman"/>
+          <w:kern w:val="0"/>
+          <w14:ligatures w14:val="none"/>
+        </w:rPr>
+        <w:t>market entry</w:t>
+      </w:r>
+      <w:proofErr w:type="gramEnd"/>
+      <w:r>
+        <w:rPr>
+          <w:rFonts w:asciiTheme="majorHAnsi" w:eastAsia="Times New Roman" w:hAnsiTheme="majorHAnsi" w:cs="Times New Roman"/>
+          <w:kern w:val="0"/>
+          <w14:ligatures w14:val="none"/>
+        </w:rPr>
+        <w:t xml:space="preserve"> strategy is carefully structured in phases:</w:t>
       </w:r>
     </w:p>
     <w:p>
       <w:pPr>
         <w:numPr>
           <w:ilvl w:val="0"/>
-          <w:numId w:val="9"/>
+          <w:numId w:val="20"/>
         </w:numPr>
-      </w:pPr>
-      <w:r>
-        <w:rPr>
+        <w:spacing w:before="100" w:beforeAutospacing="1" w:after="100" w:afterAutospacing="1" w:line="240" w:lineRule="auto"/>
+        <w:rPr>
+          <w:rFonts w:asciiTheme="majorHAnsi" w:eastAsia="Times New Roman" w:hAnsiTheme="majorHAnsi" w:cs="Times New Roman"/>
+          <w:kern w:val="0"/>
+          <w14:ligatures w14:val="none"/>
+        </w:rPr>
+      </w:pPr>
+      <w:r>
+        <w:rPr>
+          <w:rFonts w:asciiTheme="majorHAnsi" w:eastAsia="Times New Roman" w:hAnsiTheme="majorHAnsi" w:cs="Times New Roman"/>
+          <w:kern w:val="0"/>
+          <w14:ligatures w14:val="none"/>
+        </w:rPr>
+        <w:lastRenderedPageBreak/>
+        <w:t>Pilot Programs and Partnerships: Collaborations with academic institutions, clinical researchers, and independent clinics for rapid initial adoption and feedback.</w:t>
+      </w:r>
+    </w:p>
+    <w:p>
+      <w:pPr>
+        <w:numPr>
+          <w:ilvl w:val="0"/>
+          <w:numId w:val="20"/>
+        </w:numPr>
+        <w:spacing w:before="100" w:beforeAutospacing="1" w:after="100" w:afterAutospacing="1" w:line="240" w:lineRule="auto"/>
+        <w:rPr>
+          <w:rFonts w:asciiTheme="majorHAnsi" w:eastAsia="Times New Roman" w:hAnsiTheme="majorHAnsi" w:cs="Times New Roman"/>
+          <w:kern w:val="0"/>
+          <w14:ligatures w14:val="none"/>
+        </w:rPr>
+      </w:pPr>
+      <w:r>
+        <w:rPr>
+          <w:rFonts w:asciiTheme="majorHAnsi" w:eastAsia="Times New Roman" w:hAnsiTheme="majorHAnsi" w:cs="Times New Roman"/>
+          <w:kern w:val="0"/>
+          <w14:ligatures w14:val="none"/>
+        </w:rPr>
+        <w:t>Direct Outreach and Thought Leadership: Conduct targeted webinars, publish research outcomes, and build brand credibility through medical case studies.</w:t>
+      </w:r>
+    </w:p>
+    <w:p>
+      <w:pPr>
+        <w:numPr>
+          <w:ilvl w:val="0"/>
+          <w:numId w:val="20"/>
+        </w:numPr>
+        <w:spacing w:before="100" w:beforeAutospacing="1" w:after="100" w:afterAutospacing="1" w:line="240" w:lineRule="auto"/>
+        <w:rPr>
+          <w:rFonts w:asciiTheme="majorHAnsi" w:eastAsia="Times New Roman" w:hAnsiTheme="majorHAnsi" w:cs="Times New Roman"/>
+          <w:kern w:val="0"/>
+          <w14:ligatures w14:val="none"/>
+        </w:rPr>
+      </w:pPr>
+      <w:r>
+        <w:rPr>
+          <w:rFonts w:asciiTheme="majorHAnsi" w:eastAsia="Times New Roman" w:hAnsiTheme="majorHAnsi" w:cs="Times New Roman"/>
+          <w:kern w:val="0"/>
+          <w14:ligatures w14:val="none"/>
+        </w:rPr>
+        <w:t>Scaling via Bundles and Subscriptions: Transition early users into subscription tiers, providing stable recurring revenue streams and increased platform usage.</w:t>
+      </w:r>
+    </w:p>
+    <w:p>
+      <w:pPr>
+        <w:spacing w:before="100" w:beforeAutospacing="1" w:after="100" w:afterAutospacing="1" w:line="240" w:lineRule="auto"/>
+        <w:outlineLvl w:val="1"/>
+        <w:rPr>
+          <w:rFonts w:asciiTheme="majorHAnsi" w:eastAsia="Times New Roman" w:hAnsiTheme="majorHAnsi" w:cs="Times New Roman"/>
           <w:b/>
           <w:bCs/>
-        </w:rPr>
-        <w:t>Privacy First</w:t>
-      </w:r>
-      <w:r>
-        <w:t>: No third-party exposure, fully compliant with international healthcare data regulations.</w:t>
-      </w:r>
-    </w:p>
-    <w:p>
-      <w:pPr>
-        <w:numPr>
-          <w:ilvl w:val="0"/>
-          <w:numId w:val="9"/>
-        </w:numPr>
-      </w:pPr>
-      <w:r>
-        <w:rPr>
+          <w:kern w:val="0"/>
+          <w:sz w:val="36"/>
+          <w:szCs w:val="36"/>
+          <w14:ligatures w14:val="none"/>
+        </w:rPr>
+      </w:pPr>
+      <w:r>
+        <w:rPr>
+          <w:rFonts w:asciiTheme="majorHAnsi" w:eastAsia="Times New Roman" w:hAnsiTheme="majorHAnsi" w:cs="Times New Roman"/>
           <w:b/>
           <w:bCs/>
-        </w:rPr>
-        <w:t>Dynamic AI Pipelines</w:t>
-      </w:r>
-      <w:r>
-        <w:t>: Intelligent automation in data cleaning, model selection, and performance evaluation.</w:t>
-      </w:r>
-    </w:p>
-    <w:p>
-      <w:pPr>
-        <w:numPr>
-          <w:ilvl w:val="0"/>
-          <w:numId w:val="9"/>
-        </w:numPr>
-      </w:pPr>
-      <w:r>
-        <w:rPr>
+          <w:kern w:val="0"/>
+          <w:sz w:val="36"/>
+          <w:szCs w:val="36"/>
+          <w14:ligatures w14:val="none"/>
+        </w:rPr>
+        <w:t>Future Vision</w:t>
+      </w:r>
+    </w:p>
+    <w:p>
+      <w:pPr>
+        <w:spacing w:before="100" w:beforeAutospacing="1" w:after="100" w:afterAutospacing="1" w:line="240" w:lineRule="auto"/>
+        <w:rPr>
+          <w:rFonts w:asciiTheme="majorHAnsi" w:eastAsia="Times New Roman" w:hAnsiTheme="majorHAnsi" w:cs="Times New Roman"/>
+          <w:kern w:val="0"/>
+          <w14:ligatures w14:val="none"/>
+        </w:rPr>
+      </w:pPr>
+      <w:proofErr w:type="spellStart"/>
+      <w:r>
+        <w:rPr>
+          <w:rFonts w:asciiTheme="majorHAnsi" w:eastAsia="Times New Roman" w:hAnsiTheme="majorHAnsi" w:cs="Times New Roman"/>
+          <w:kern w:val="0"/>
+          <w14:ligatures w14:val="none"/>
+        </w:rPr>
+        <w:t>DeepMed</w:t>
+      </w:r>
+      <w:proofErr w:type="spellEnd"/>
+      <w:r>
+        <w:rPr>
+          <w:rFonts w:asciiTheme="majorHAnsi" w:eastAsia="Times New Roman" w:hAnsiTheme="majorHAnsi" w:cs="Times New Roman"/>
+          <w:kern w:val="0"/>
+          <w14:ligatures w14:val="none"/>
+        </w:rPr>
+        <w:t xml:space="preserve"> aspires to redefine AI adoption in healthcare by continuously enhancing its platform capabilities, expanding AI model offerings, and ensuring exceptional user experience. Its ultimate ambition is to become the indispensable AI companion for healthcare professionals </w:t>
+      </w:r>
+      <w:proofErr w:type="gramStart"/>
+      <w:r>
+        <w:rPr>
+          <w:rFonts w:asciiTheme="majorHAnsi" w:eastAsia="Times New Roman" w:hAnsiTheme="majorHAnsi" w:cs="Times New Roman"/>
+          <w:kern w:val="0"/>
+          <w14:ligatures w14:val="none"/>
+        </w:rPr>
+        <w:t>worldwide—</w:t>
+      </w:r>
+      <w:proofErr w:type="gramEnd"/>
+      <w:r>
+        <w:rPr>
+          <w:rFonts w:asciiTheme="majorHAnsi" w:eastAsia="Times New Roman" w:hAnsiTheme="majorHAnsi" w:cs="Times New Roman"/>
+          <w:kern w:val="0"/>
+          <w14:ligatures w14:val="none"/>
+        </w:rPr>
+        <w:t>democratizing medical intelligence one clinician at a time.</w:t>
+      </w:r>
+    </w:p>
+    <w:p>
+      <w:pPr>
+        <w:spacing w:before="100" w:beforeAutospacing="1" w:after="100" w:afterAutospacing="1" w:line="240" w:lineRule="auto"/>
+        <w:outlineLvl w:val="1"/>
+        <w:rPr>
+          <w:rFonts w:asciiTheme="majorHAnsi" w:eastAsia="Times New Roman" w:hAnsiTheme="majorHAnsi" w:cs="Times New Roman"/>
           <w:b/>
           <w:bCs/>
-        </w:rPr>
-        <w:t>Transparent Pricing</w:t>
-      </w:r>
-      <w:r>
-        <w:t>: Clear, predictable, usage-based costs, with bundled discounts that scale effectively.</w:t>
-      </w:r>
-    </w:p>
-    <w:p>
-      <w:pPr>
-        <w:rPr>
+          <w:kern w:val="0"/>
+          <w:sz w:val="36"/>
+          <w:szCs w:val="36"/>
+          <w14:ligatures w14:val="none"/>
+        </w:rPr>
+      </w:pPr>
+      <w:r>
+        <w:rPr>
+          <w:rFonts w:asciiTheme="majorHAnsi" w:eastAsia="Times New Roman" w:hAnsiTheme="majorHAnsi" w:cs="Times New Roman"/>
           <w:b/>
           <w:bCs/>
-        </w:rPr>
-      </w:pPr>
-      <w:r>
-        <w:rPr>
-          <w:b/>
-          <w:bCs/>
-        </w:rPr>
-        <w:t>Go-to-Market Strategy</w:t>
-      </w:r>
-    </w:p>
-    <w:p>
+          <w:kern w:val="0"/>
+          <w:sz w:val="36"/>
+          <w:szCs w:val="36"/>
+          <w14:ligatures w14:val="none"/>
+        </w:rPr>
+        <w:t>Conclusion</w:t>
+      </w:r>
+    </w:p>
+    <w:p>
+      <w:pPr>
+        <w:spacing w:before="100" w:beforeAutospacing="1" w:after="100" w:afterAutospacing="1" w:line="240" w:lineRule="auto"/>
+        <w:rPr>
+          <w:rFonts w:asciiTheme="majorHAnsi" w:eastAsia="Times New Roman" w:hAnsiTheme="majorHAnsi" w:cs="Times New Roman"/>
+          <w:kern w:val="0"/>
+          <w14:ligatures w14:val="none"/>
+        </w:rPr>
+      </w:pPr>
       <w:proofErr w:type="spellStart"/>
       <w:r>
-        <w:t>DeepMed's</w:t>
+        <w:rPr>
+          <w:rFonts w:asciiTheme="majorHAnsi" w:eastAsia="Times New Roman" w:hAnsiTheme="majorHAnsi" w:cs="Times New Roman"/>
+          <w:kern w:val="0"/>
+          <w14:ligatures w14:val="none"/>
+        </w:rPr>
+        <w:t>DeepMed</w:t>
       </w:r>
       <w:proofErr w:type="spellEnd"/>
       <w:r>
-        <w:t xml:space="preserve"> </w:t>
-      </w:r>
-      <w:proofErr w:type="gramStart"/>
-      <w:r>
-        <w:t>market entry</w:t>
-      </w:r>
-      <w:proofErr w:type="gramEnd"/>
-      <w:r>
-        <w:t xml:space="preserve"> strategy is carefully structured in phases:</w:t>
-      </w:r>
-    </w:p>
-    <w:p>
-      <w:pPr>
-        <w:numPr>
-          <w:ilvl w:val="0"/>
-          <w:numId w:val="10"/>
-        </w:numPr>
-      </w:pPr>
-      <w:r>
-        <w:rPr>
-          <w:b/>
-          <w:bCs/>
-        </w:rPr>
-        <w:t>Pilot Programs and Partnerships</w:t>
-      </w:r>
-      <w:r>
-        <w:t>: Collaborations with academic institutions, clinical researchers, and independent clinics for rapid initial adoption and feedback.</w:t>
-      </w:r>
-    </w:p>
-    <w:p>
-      <w:pPr>
-        <w:numPr>
-          <w:ilvl w:val="0"/>
-          <w:numId w:val="10"/>
-        </w:numPr>
-      </w:pPr>
-      <w:r>
-        <w:rPr>
-          <w:b/>
-          <w:bCs/>
-        </w:rPr>
-        <w:lastRenderedPageBreak/>
-        <w:t>Direct Outreach and Thought Leadership</w:t>
-      </w:r>
-      <w:r>
-        <w:t>: Conduct targeted webinars, publish research outcomes, and build brand credibility through medical case studies.</w:t>
-      </w:r>
-    </w:p>
-    <w:p>
-      <w:pPr>
-        <w:numPr>
-          <w:ilvl w:val="0"/>
-          <w:numId w:val="10"/>
-        </w:numPr>
-      </w:pPr>
-      <w:r>
-        <w:rPr>
-          <w:b/>
-          <w:bCs/>
-        </w:rPr>
-        <w:t>Scaling via Bundles and Subscriptions</w:t>
-      </w:r>
-      <w:r>
-        <w:t>: Transition early users into subscription tiers, providing stable recurring revenue streams and increased platform usage.</w:t>
-      </w:r>
-    </w:p>
-    <w:p>
-      <w:pPr>
-        <w:rPr>
-          <w:b/>
-          <w:bCs/>
-        </w:rPr>
-      </w:pPr>
-      <w:r>
-        <w:rPr>
-          <w:b/>
-          <w:bCs/>
-        </w:rPr>
-        <w:t>Future Vision</w:t>
-      </w:r>
-    </w:p>
-    <w:p>
+        <w:rPr>
+          <w:rFonts w:asciiTheme="majorHAnsi" w:eastAsia="Times New Roman" w:hAnsiTheme="majorHAnsi" w:cs="Times New Roman"/>
+          <w:kern w:val="0"/>
+          <w14:ligatures w14:val="none"/>
+        </w:rPr>
+        <w:t xml:space="preserve"> represents an innovative solution that genuinely democratizes healthcare AI. By placing powerful, privacy-centric, no-code AI capabilities directly into the hands of medical professionals, </w:t>
+      </w:r>
       <w:proofErr w:type="spellStart"/>
       <w:r>
+        <w:rPr>
+          <w:rFonts w:asciiTheme="majorHAnsi" w:eastAsia="Times New Roman" w:hAnsiTheme="majorHAnsi" w:cs="Times New Roman"/>
+          <w:kern w:val="0"/>
+          <w14:ligatures w14:val="none"/>
+        </w:rPr>
         <w:t>DeepMed</w:t>
       </w:r>
       <w:proofErr w:type="spellEnd"/>
       <w:r>
-        <w:t xml:space="preserve"> aspires to redefine AI adoption in healthcare by continuously enhancing its platform capabilities, expanding AI model offerings, and ensuring exceptional user experience. Its ultimate ambition is to become the indispensable AI companion for healthcare professionals </w:t>
-      </w:r>
-      <w:proofErr w:type="gramStart"/>
-      <w:r>
-        <w:t>worldwide—</w:t>
-      </w:r>
-      <w:proofErr w:type="gramEnd"/>
-      <w:r>
-        <w:t>democratizing medical intelligence one clinician at a time.</w:t>
-      </w:r>
-    </w:p>
-    <w:p>
-      <w:pPr>
-        <w:rPr>
-          <w:b/>
-          <w:bCs/>
-        </w:rPr>
-      </w:pPr>
-      <w:r>
-        <w:rPr>
-          <w:b/>
-          <w:bCs/>
-        </w:rPr>
-        <w:t>Conclusion</w:t>
-      </w:r>
-    </w:p>
-    <w:p>
-      <w:proofErr w:type="spellStart"/>
-      <w:r>
-        <w:t>DeepMed</w:t>
-      </w:r>
-      <w:proofErr w:type="spellEnd"/>
-      <w:r>
-        <w:t xml:space="preserve"> represents an innovative solution that genuinely democratizes healthcare AI. By placing powerful, privacy-centric, no-code AI capabilities directly into the hands of medical professionals, </w:t>
-      </w:r>
-      <w:proofErr w:type="spellStart"/>
-      <w:r>
-        <w:t>DeepMed</w:t>
-      </w:r>
-      <w:proofErr w:type="spellEnd"/>
-      <w:r>
+        <w:rPr>
+          <w:rFonts w:asciiTheme="majorHAnsi" w:eastAsia="Times New Roman" w:hAnsiTheme="majorHAnsi" w:cs="Times New Roman"/>
+          <w:kern w:val="0"/>
+          <w14:ligatures w14:val="none"/>
+        </w:rPr>
         <w:t xml:space="preserve"> is set to transform clinical decision-making, improve patient outcomes, and drive significant growth in healthcare technology adoption.</w:t>
       </w:r>
     </w:p>
-    <w:p/>
+    <w:p>
+      <w:pPr>
+        <w:rPr>
+          <w:rFonts w:asciiTheme="majorHAnsi" w:hAnsiTheme="majorHAnsi"/>
+        </w:rPr>
+      </w:pPr>
+    </w:p>
     <w:sectPr>
       <w:pgSz w:w="12240" w:h="15840"/>
       <w:pgMar w:top="1440" w:right="1440" w:bottom="1440" w:left="1440" w:header="720" w:footer="720" w:gutter="0"/>
@@ -1203,6 +2449,602 @@
     </w:lvl>
   </w:abstractNum>
   <w:abstractNum w:abstractNumId="1" w15:restartNumberingAfterBreak="0">
+    <w:nsid w:val="05571437"/>
+    <w:multiLevelType w:val="multilevel"/>
+    <w:tmpl w:val="5D68D694"/>
+    <w:lvl w:ilvl="0">
+      <w:start w:val="1"/>
+      <w:numFmt w:val="bullet"/>
+      <w:lvlText w:val=""/>
+      <w:lvlJc w:val="left"/>
+      <w:pPr>
+        <w:tabs>
+          <w:tab w:val="num" w:pos="720"/>
+        </w:tabs>
+        <w:ind w:left="720" w:hanging="360"/>
+      </w:pPr>
+      <w:rPr>
+        <w:rFonts w:ascii="Symbol" w:hAnsi="Symbol" w:hint="default"/>
+        <w:sz w:val="20"/>
+      </w:rPr>
+    </w:lvl>
+    <w:lvl w:ilvl="1">
+      <w:start w:val="1"/>
+      <w:numFmt w:val="bullet"/>
+      <w:lvlText w:val="o"/>
+      <w:lvlJc w:val="left"/>
+      <w:pPr>
+        <w:tabs>
+          <w:tab w:val="num" w:pos="1440"/>
+        </w:tabs>
+        <w:ind w:left="1440" w:hanging="360"/>
+      </w:pPr>
+      <w:rPr>
+        <w:rFonts w:ascii="Courier New" w:hAnsi="Courier New" w:hint="default"/>
+        <w:sz w:val="20"/>
+      </w:rPr>
+    </w:lvl>
+    <w:lvl w:ilvl="2" w:tentative="1">
+      <w:start w:val="1"/>
+      <w:numFmt w:val="bullet"/>
+      <w:lvlText w:val=""/>
+      <w:lvlJc w:val="left"/>
+      <w:pPr>
+        <w:tabs>
+          <w:tab w:val="num" w:pos="2160"/>
+        </w:tabs>
+        <w:ind w:left="2160" w:hanging="360"/>
+      </w:pPr>
+      <w:rPr>
+        <w:rFonts w:ascii="Wingdings" w:hAnsi="Wingdings" w:hint="default"/>
+        <w:sz w:val="20"/>
+      </w:rPr>
+    </w:lvl>
+    <w:lvl w:ilvl="3" w:tentative="1">
+      <w:start w:val="1"/>
+      <w:numFmt w:val="bullet"/>
+      <w:lvlText w:val=""/>
+      <w:lvlJc w:val="left"/>
+      <w:pPr>
+        <w:tabs>
+          <w:tab w:val="num" w:pos="2880"/>
+        </w:tabs>
+        <w:ind w:left="2880" w:hanging="360"/>
+      </w:pPr>
+      <w:rPr>
+        <w:rFonts w:ascii="Wingdings" w:hAnsi="Wingdings" w:hint="default"/>
+        <w:sz w:val="20"/>
+      </w:rPr>
+    </w:lvl>
+    <w:lvl w:ilvl="4" w:tentative="1">
+      <w:start w:val="1"/>
+      <w:numFmt w:val="bullet"/>
+      <w:lvlText w:val=""/>
+      <w:lvlJc w:val="left"/>
+      <w:pPr>
+        <w:tabs>
+          <w:tab w:val="num" w:pos="3600"/>
+        </w:tabs>
+        <w:ind w:left="3600" w:hanging="360"/>
+      </w:pPr>
+      <w:rPr>
+        <w:rFonts w:ascii="Wingdings" w:hAnsi="Wingdings" w:hint="default"/>
+        <w:sz w:val="20"/>
+      </w:rPr>
+    </w:lvl>
+    <w:lvl w:ilvl="5" w:tentative="1">
+      <w:start w:val="1"/>
+      <w:numFmt w:val="bullet"/>
+      <w:lvlText w:val=""/>
+      <w:lvlJc w:val="left"/>
+      <w:pPr>
+        <w:tabs>
+          <w:tab w:val="num" w:pos="4320"/>
+        </w:tabs>
+        <w:ind w:left="4320" w:hanging="360"/>
+      </w:pPr>
+      <w:rPr>
+        <w:rFonts w:ascii="Wingdings" w:hAnsi="Wingdings" w:hint="default"/>
+        <w:sz w:val="20"/>
+      </w:rPr>
+    </w:lvl>
+    <w:lvl w:ilvl="6" w:tentative="1">
+      <w:start w:val="1"/>
+      <w:numFmt w:val="bullet"/>
+      <w:lvlText w:val=""/>
+      <w:lvlJc w:val="left"/>
+      <w:pPr>
+        <w:tabs>
+          <w:tab w:val="num" w:pos="5040"/>
+        </w:tabs>
+        <w:ind w:left="5040" w:hanging="360"/>
+      </w:pPr>
+      <w:rPr>
+        <w:rFonts w:ascii="Wingdings" w:hAnsi="Wingdings" w:hint="default"/>
+        <w:sz w:val="20"/>
+      </w:rPr>
+    </w:lvl>
+    <w:lvl w:ilvl="7" w:tentative="1">
+      <w:start w:val="1"/>
+      <w:numFmt w:val="bullet"/>
+      <w:lvlText w:val=""/>
+      <w:lvlJc w:val="left"/>
+      <w:pPr>
+        <w:tabs>
+          <w:tab w:val="num" w:pos="5760"/>
+        </w:tabs>
+        <w:ind w:left="5760" w:hanging="360"/>
+      </w:pPr>
+      <w:rPr>
+        <w:rFonts w:ascii="Wingdings" w:hAnsi="Wingdings" w:hint="default"/>
+        <w:sz w:val="20"/>
+      </w:rPr>
+    </w:lvl>
+    <w:lvl w:ilvl="8" w:tentative="1">
+      <w:start w:val="1"/>
+      <w:numFmt w:val="bullet"/>
+      <w:lvlText w:val=""/>
+      <w:lvlJc w:val="left"/>
+      <w:pPr>
+        <w:tabs>
+          <w:tab w:val="num" w:pos="6480"/>
+        </w:tabs>
+        <w:ind w:left="6480" w:hanging="360"/>
+      </w:pPr>
+      <w:rPr>
+        <w:rFonts w:ascii="Wingdings" w:hAnsi="Wingdings" w:hint="default"/>
+        <w:sz w:val="20"/>
+      </w:rPr>
+    </w:lvl>
+  </w:abstractNum>
+  <w:abstractNum w:abstractNumId="2" w15:restartNumberingAfterBreak="0">
+    <w:nsid w:val="0C2A6407"/>
+    <w:multiLevelType w:val="multilevel"/>
+    <w:tmpl w:val="6FEC1546"/>
+    <w:lvl w:ilvl="0">
+      <w:start w:val="1"/>
+      <w:numFmt w:val="bullet"/>
+      <w:lvlText w:val=""/>
+      <w:lvlJc w:val="left"/>
+      <w:pPr>
+        <w:tabs>
+          <w:tab w:val="num" w:pos="720"/>
+        </w:tabs>
+        <w:ind w:left="720" w:hanging="360"/>
+      </w:pPr>
+      <w:rPr>
+        <w:rFonts w:ascii="Symbol" w:hAnsi="Symbol" w:hint="default"/>
+        <w:sz w:val="20"/>
+      </w:rPr>
+    </w:lvl>
+    <w:lvl w:ilvl="1">
+      <w:start w:val="1"/>
+      <w:numFmt w:val="bullet"/>
+      <w:lvlText w:val="o"/>
+      <w:lvlJc w:val="left"/>
+      <w:pPr>
+        <w:tabs>
+          <w:tab w:val="num" w:pos="1440"/>
+        </w:tabs>
+        <w:ind w:left="1440" w:hanging="360"/>
+      </w:pPr>
+      <w:rPr>
+        <w:rFonts w:ascii="Courier New" w:hAnsi="Courier New" w:hint="default"/>
+        <w:sz w:val="20"/>
+      </w:rPr>
+    </w:lvl>
+    <w:lvl w:ilvl="2" w:tentative="1">
+      <w:start w:val="1"/>
+      <w:numFmt w:val="bullet"/>
+      <w:lvlText w:val=""/>
+      <w:lvlJc w:val="left"/>
+      <w:pPr>
+        <w:tabs>
+          <w:tab w:val="num" w:pos="2160"/>
+        </w:tabs>
+        <w:ind w:left="2160" w:hanging="360"/>
+      </w:pPr>
+      <w:rPr>
+        <w:rFonts w:ascii="Wingdings" w:hAnsi="Wingdings" w:hint="default"/>
+        <w:sz w:val="20"/>
+      </w:rPr>
+    </w:lvl>
+    <w:lvl w:ilvl="3" w:tentative="1">
+      <w:start w:val="1"/>
+      <w:numFmt w:val="bullet"/>
+      <w:lvlText w:val=""/>
+      <w:lvlJc w:val="left"/>
+      <w:pPr>
+        <w:tabs>
+          <w:tab w:val="num" w:pos="2880"/>
+        </w:tabs>
+        <w:ind w:left="2880" w:hanging="360"/>
+      </w:pPr>
+      <w:rPr>
+        <w:rFonts w:ascii="Wingdings" w:hAnsi="Wingdings" w:hint="default"/>
+        <w:sz w:val="20"/>
+      </w:rPr>
+    </w:lvl>
+    <w:lvl w:ilvl="4" w:tentative="1">
+      <w:start w:val="1"/>
+      <w:numFmt w:val="bullet"/>
+      <w:lvlText w:val=""/>
+      <w:lvlJc w:val="left"/>
+      <w:pPr>
+        <w:tabs>
+          <w:tab w:val="num" w:pos="3600"/>
+        </w:tabs>
+        <w:ind w:left="3600" w:hanging="360"/>
+      </w:pPr>
+      <w:rPr>
+        <w:rFonts w:ascii="Wingdings" w:hAnsi="Wingdings" w:hint="default"/>
+        <w:sz w:val="20"/>
+      </w:rPr>
+    </w:lvl>
+    <w:lvl w:ilvl="5" w:tentative="1">
+      <w:start w:val="1"/>
+      <w:numFmt w:val="bullet"/>
+      <w:lvlText w:val=""/>
+      <w:lvlJc w:val="left"/>
+      <w:pPr>
+        <w:tabs>
+          <w:tab w:val="num" w:pos="4320"/>
+        </w:tabs>
+        <w:ind w:left="4320" w:hanging="360"/>
+      </w:pPr>
+      <w:rPr>
+        <w:rFonts w:ascii="Wingdings" w:hAnsi="Wingdings" w:hint="default"/>
+        <w:sz w:val="20"/>
+      </w:rPr>
+    </w:lvl>
+    <w:lvl w:ilvl="6" w:tentative="1">
+      <w:start w:val="1"/>
+      <w:numFmt w:val="bullet"/>
+      <w:lvlText w:val=""/>
+      <w:lvlJc w:val="left"/>
+      <w:pPr>
+        <w:tabs>
+          <w:tab w:val="num" w:pos="5040"/>
+        </w:tabs>
+        <w:ind w:left="5040" w:hanging="360"/>
+      </w:pPr>
+      <w:rPr>
+        <w:rFonts w:ascii="Wingdings" w:hAnsi="Wingdings" w:hint="default"/>
+        <w:sz w:val="20"/>
+      </w:rPr>
+    </w:lvl>
+    <w:lvl w:ilvl="7" w:tentative="1">
+      <w:start w:val="1"/>
+      <w:numFmt w:val="bullet"/>
+      <w:lvlText w:val=""/>
+      <w:lvlJc w:val="left"/>
+      <w:pPr>
+        <w:tabs>
+          <w:tab w:val="num" w:pos="5760"/>
+        </w:tabs>
+        <w:ind w:left="5760" w:hanging="360"/>
+      </w:pPr>
+      <w:rPr>
+        <w:rFonts w:ascii="Wingdings" w:hAnsi="Wingdings" w:hint="default"/>
+        <w:sz w:val="20"/>
+      </w:rPr>
+    </w:lvl>
+    <w:lvl w:ilvl="8" w:tentative="1">
+      <w:start w:val="1"/>
+      <w:numFmt w:val="bullet"/>
+      <w:lvlText w:val=""/>
+      <w:lvlJc w:val="left"/>
+      <w:pPr>
+        <w:tabs>
+          <w:tab w:val="num" w:pos="6480"/>
+        </w:tabs>
+        <w:ind w:left="6480" w:hanging="360"/>
+      </w:pPr>
+      <w:rPr>
+        <w:rFonts w:ascii="Wingdings" w:hAnsi="Wingdings" w:hint="default"/>
+        <w:sz w:val="20"/>
+      </w:rPr>
+    </w:lvl>
+  </w:abstractNum>
+  <w:abstractNum w:abstractNumId="3" w15:restartNumberingAfterBreak="0">
+    <w:nsid w:val="0FC531A9"/>
+    <w:multiLevelType w:val="multilevel"/>
+    <w:tmpl w:val="B8D8DF92"/>
+    <w:lvl w:ilvl="0">
+      <w:start w:val="1"/>
+      <w:numFmt w:val="bullet"/>
+      <w:lvlText w:val=""/>
+      <w:lvlJc w:val="left"/>
+      <w:pPr>
+        <w:tabs>
+          <w:tab w:val="num" w:pos="720"/>
+        </w:tabs>
+        <w:ind w:left="720" w:hanging="360"/>
+      </w:pPr>
+      <w:rPr>
+        <w:rFonts w:ascii="Symbol" w:hAnsi="Symbol" w:hint="default"/>
+        <w:sz w:val="20"/>
+      </w:rPr>
+    </w:lvl>
+    <w:lvl w:ilvl="1" w:tentative="1">
+      <w:start w:val="1"/>
+      <w:numFmt w:val="bullet"/>
+      <w:lvlText w:val="o"/>
+      <w:lvlJc w:val="left"/>
+      <w:pPr>
+        <w:tabs>
+          <w:tab w:val="num" w:pos="1440"/>
+        </w:tabs>
+        <w:ind w:left="1440" w:hanging="360"/>
+      </w:pPr>
+      <w:rPr>
+        <w:rFonts w:ascii="Courier New" w:hAnsi="Courier New" w:hint="default"/>
+        <w:sz w:val="20"/>
+      </w:rPr>
+    </w:lvl>
+    <w:lvl w:ilvl="2" w:tentative="1">
+      <w:start w:val="1"/>
+      <w:numFmt w:val="bullet"/>
+      <w:lvlText w:val=""/>
+      <w:lvlJc w:val="left"/>
+      <w:pPr>
+        <w:tabs>
+          <w:tab w:val="num" w:pos="2160"/>
+        </w:tabs>
+        <w:ind w:left="2160" w:hanging="360"/>
+      </w:pPr>
+      <w:rPr>
+        <w:rFonts w:ascii="Wingdings" w:hAnsi="Wingdings" w:hint="default"/>
+        <w:sz w:val="20"/>
+      </w:rPr>
+    </w:lvl>
+    <w:lvl w:ilvl="3" w:tentative="1">
+      <w:start w:val="1"/>
+      <w:numFmt w:val="bullet"/>
+      <w:lvlText w:val=""/>
+      <w:lvlJc w:val="left"/>
+      <w:pPr>
+        <w:tabs>
+          <w:tab w:val="num" w:pos="2880"/>
+        </w:tabs>
+        <w:ind w:left="2880" w:hanging="360"/>
+      </w:pPr>
+      <w:rPr>
+        <w:rFonts w:ascii="Wingdings" w:hAnsi="Wingdings" w:hint="default"/>
+        <w:sz w:val="20"/>
+      </w:rPr>
+    </w:lvl>
+    <w:lvl w:ilvl="4" w:tentative="1">
+      <w:start w:val="1"/>
+      <w:numFmt w:val="bullet"/>
+      <w:lvlText w:val=""/>
+      <w:lvlJc w:val="left"/>
+      <w:pPr>
+        <w:tabs>
+          <w:tab w:val="num" w:pos="3600"/>
+        </w:tabs>
+        <w:ind w:left="3600" w:hanging="360"/>
+      </w:pPr>
+      <w:rPr>
+        <w:rFonts w:ascii="Wingdings" w:hAnsi="Wingdings" w:hint="default"/>
+        <w:sz w:val="20"/>
+      </w:rPr>
+    </w:lvl>
+    <w:lvl w:ilvl="5" w:tentative="1">
+      <w:start w:val="1"/>
+      <w:numFmt w:val="bullet"/>
+      <w:lvlText w:val=""/>
+      <w:lvlJc w:val="left"/>
+      <w:pPr>
+        <w:tabs>
+          <w:tab w:val="num" w:pos="4320"/>
+        </w:tabs>
+        <w:ind w:left="4320" w:hanging="360"/>
+      </w:pPr>
+      <w:rPr>
+        <w:rFonts w:ascii="Wingdings" w:hAnsi="Wingdings" w:hint="default"/>
+        <w:sz w:val="20"/>
+      </w:rPr>
+    </w:lvl>
+    <w:lvl w:ilvl="6" w:tentative="1">
+      <w:start w:val="1"/>
+      <w:numFmt w:val="bullet"/>
+      <w:lvlText w:val=""/>
+      <w:lvlJc w:val="left"/>
+      <w:pPr>
+        <w:tabs>
+          <w:tab w:val="num" w:pos="5040"/>
+        </w:tabs>
+        <w:ind w:left="5040" w:hanging="360"/>
+      </w:pPr>
+      <w:rPr>
+        <w:rFonts w:ascii="Wingdings" w:hAnsi="Wingdings" w:hint="default"/>
+        <w:sz w:val="20"/>
+      </w:rPr>
+    </w:lvl>
+    <w:lvl w:ilvl="7" w:tentative="1">
+      <w:start w:val="1"/>
+      <w:numFmt w:val="bullet"/>
+      <w:lvlText w:val=""/>
+      <w:lvlJc w:val="left"/>
+      <w:pPr>
+        <w:tabs>
+          <w:tab w:val="num" w:pos="5760"/>
+        </w:tabs>
+        <w:ind w:left="5760" w:hanging="360"/>
+      </w:pPr>
+      <w:rPr>
+        <w:rFonts w:ascii="Wingdings" w:hAnsi="Wingdings" w:hint="default"/>
+        <w:sz w:val="20"/>
+      </w:rPr>
+    </w:lvl>
+    <w:lvl w:ilvl="8" w:tentative="1">
+      <w:start w:val="1"/>
+      <w:numFmt w:val="bullet"/>
+      <w:lvlText w:val=""/>
+      <w:lvlJc w:val="left"/>
+      <w:pPr>
+        <w:tabs>
+          <w:tab w:val="num" w:pos="6480"/>
+        </w:tabs>
+        <w:ind w:left="6480" w:hanging="360"/>
+      </w:pPr>
+      <w:rPr>
+        <w:rFonts w:ascii="Wingdings" w:hAnsi="Wingdings" w:hint="default"/>
+        <w:sz w:val="20"/>
+      </w:rPr>
+    </w:lvl>
+  </w:abstractNum>
+  <w:abstractNum w:abstractNumId="4" w15:restartNumberingAfterBreak="0">
+    <w:nsid w:val="105E1D35"/>
+    <w:multiLevelType w:val="multilevel"/>
+    <w:tmpl w:val="411C3C86"/>
+    <w:lvl w:ilvl="0">
+      <w:start w:val="1"/>
+      <w:numFmt w:val="bullet"/>
+      <w:lvlText w:val=""/>
+      <w:lvlJc w:val="left"/>
+      <w:pPr>
+        <w:tabs>
+          <w:tab w:val="num" w:pos="720"/>
+        </w:tabs>
+        <w:ind w:left="720" w:hanging="360"/>
+      </w:pPr>
+      <w:rPr>
+        <w:rFonts w:ascii="Symbol" w:hAnsi="Symbol" w:hint="default"/>
+        <w:sz w:val="20"/>
+      </w:rPr>
+    </w:lvl>
+    <w:lvl w:ilvl="1" w:tentative="1">
+      <w:start w:val="1"/>
+      <w:numFmt w:val="bullet"/>
+      <w:lvlText w:val="o"/>
+      <w:lvlJc w:val="left"/>
+      <w:pPr>
+        <w:tabs>
+          <w:tab w:val="num" w:pos="1440"/>
+        </w:tabs>
+        <w:ind w:left="1440" w:hanging="360"/>
+      </w:pPr>
+      <w:rPr>
+        <w:rFonts w:ascii="Courier New" w:hAnsi="Courier New" w:hint="default"/>
+        <w:sz w:val="20"/>
+      </w:rPr>
+    </w:lvl>
+    <w:lvl w:ilvl="2" w:tentative="1">
+      <w:start w:val="1"/>
+      <w:numFmt w:val="bullet"/>
+      <w:lvlText w:val=""/>
+      <w:lvlJc w:val="left"/>
+      <w:pPr>
+        <w:tabs>
+          <w:tab w:val="num" w:pos="2160"/>
+        </w:tabs>
+        <w:ind w:left="2160" w:hanging="360"/>
+      </w:pPr>
+      <w:rPr>
+        <w:rFonts w:ascii="Wingdings" w:hAnsi="Wingdings" w:hint="default"/>
+        <w:sz w:val="20"/>
+      </w:rPr>
+    </w:lvl>
+    <w:lvl w:ilvl="3" w:tentative="1">
+      <w:start w:val="1"/>
+      <w:numFmt w:val="bullet"/>
+      <w:lvlText w:val=""/>
+      <w:lvlJc w:val="left"/>
+      <w:pPr>
+        <w:tabs>
+          <w:tab w:val="num" w:pos="2880"/>
+        </w:tabs>
+        <w:ind w:left="2880" w:hanging="360"/>
+      </w:pPr>
+      <w:rPr>
+        <w:rFonts w:ascii="Wingdings" w:hAnsi="Wingdings" w:hint="default"/>
+        <w:sz w:val="20"/>
+      </w:rPr>
+    </w:lvl>
+    <w:lvl w:ilvl="4" w:tentative="1">
+      <w:start w:val="1"/>
+      <w:numFmt w:val="bullet"/>
+      <w:lvlText w:val=""/>
+      <w:lvlJc w:val="left"/>
+      <w:pPr>
+        <w:tabs>
+          <w:tab w:val="num" w:pos="3600"/>
+        </w:tabs>
+        <w:ind w:left="3600" w:hanging="360"/>
+      </w:pPr>
+      <w:rPr>
+        <w:rFonts w:ascii="Wingdings" w:hAnsi="Wingdings" w:hint="default"/>
+        <w:sz w:val="20"/>
+      </w:rPr>
+    </w:lvl>
+    <w:lvl w:ilvl="5" w:tentative="1">
+      <w:start w:val="1"/>
+      <w:numFmt w:val="bullet"/>
+      <w:lvlText w:val=""/>
+      <w:lvlJc w:val="left"/>
+      <w:pPr>
+        <w:tabs>
+          <w:tab w:val="num" w:pos="4320"/>
+        </w:tabs>
+        <w:ind w:left="4320" w:hanging="360"/>
+      </w:pPr>
+      <w:rPr>
+        <w:rFonts w:ascii="Wingdings" w:hAnsi="Wingdings" w:hint="default"/>
+        <w:sz w:val="20"/>
+      </w:rPr>
+    </w:lvl>
+    <w:lvl w:ilvl="6" w:tentative="1">
+      <w:start w:val="1"/>
+      <w:numFmt w:val="bullet"/>
+      <w:lvlText w:val=""/>
+      <w:lvlJc w:val="left"/>
+      <w:pPr>
+        <w:tabs>
+          <w:tab w:val="num" w:pos="5040"/>
+        </w:tabs>
+        <w:ind w:left="5040" w:hanging="360"/>
+      </w:pPr>
+      <w:rPr>
+        <w:rFonts w:ascii="Wingdings" w:hAnsi="Wingdings" w:hint="default"/>
+        <w:sz w:val="20"/>
+      </w:rPr>
+    </w:lvl>
+    <w:lvl w:ilvl="7" w:tentative="1">
+      <w:start w:val="1"/>
+      <w:numFmt w:val="bullet"/>
+      <w:lvlText w:val=""/>
+      <w:lvlJc w:val="left"/>
+      <w:pPr>
+        <w:tabs>
+          <w:tab w:val="num" w:pos="5760"/>
+        </w:tabs>
+        <w:ind w:left="5760" w:hanging="360"/>
+      </w:pPr>
+      <w:rPr>
+        <w:rFonts w:ascii="Wingdings" w:hAnsi="Wingdings" w:hint="default"/>
+        <w:sz w:val="20"/>
+      </w:rPr>
+    </w:lvl>
+    <w:lvl w:ilvl="8" w:tentative="1">
+      <w:start w:val="1"/>
+      <w:numFmt w:val="bullet"/>
+      <w:lvlText w:val=""/>
+      <w:lvlJc w:val="left"/>
+      <w:pPr>
+        <w:tabs>
+          <w:tab w:val="num" w:pos="6480"/>
+        </w:tabs>
+        <w:ind w:left="6480" w:hanging="360"/>
+      </w:pPr>
+      <w:rPr>
+        <w:rFonts w:ascii="Wingdings" w:hAnsi="Wingdings" w:hint="default"/>
+        <w:sz w:val="20"/>
+      </w:rPr>
+    </w:lvl>
+  </w:abstractNum>
+  <w:abstractNum w:abstractNumId="5" w15:restartNumberingAfterBreak="0">
     <w:nsid w:val="17E156CD"/>
     <w:multiLevelType w:val="multilevel"/>
     <w:tmpl w:val="792855D0"/>
@@ -1351,7 +3193,7 @@
       </w:rPr>
     </w:lvl>
   </w:abstractNum>
-  <w:abstractNum w:abstractNumId="2" w15:restartNumberingAfterBreak="0">
+  <w:abstractNum w:abstractNumId="6" w15:restartNumberingAfterBreak="0">
     <w:nsid w:val="1FFA6086"/>
     <w:multiLevelType w:val="multilevel"/>
     <w:tmpl w:val="810C2DFC"/>
@@ -1500,7 +3342,269 @@
       </w:rPr>
     </w:lvl>
   </w:abstractNum>
-  <w:abstractNum w:abstractNumId="3" w15:restartNumberingAfterBreak="0">
+  <w:abstractNum w:abstractNumId="7" w15:restartNumberingAfterBreak="0">
+    <w:nsid w:val="235061B2"/>
+    <w:multiLevelType w:val="multilevel"/>
+    <w:tmpl w:val="8242A750"/>
+    <w:lvl w:ilvl="0">
+      <w:start w:val="1"/>
+      <w:numFmt w:val="decimal"/>
+      <w:lvlText w:val="%1."/>
+      <w:lvlJc w:val="left"/>
+      <w:pPr>
+        <w:tabs>
+          <w:tab w:val="num" w:pos="720"/>
+        </w:tabs>
+        <w:ind w:left="720" w:hanging="360"/>
+      </w:pPr>
+    </w:lvl>
+    <w:lvl w:ilvl="1" w:tentative="1">
+      <w:start w:val="1"/>
+      <w:numFmt w:val="decimal"/>
+      <w:lvlText w:val="%2."/>
+      <w:lvlJc w:val="left"/>
+      <w:pPr>
+        <w:tabs>
+          <w:tab w:val="num" w:pos="1440"/>
+        </w:tabs>
+        <w:ind w:left="1440" w:hanging="360"/>
+      </w:pPr>
+    </w:lvl>
+    <w:lvl w:ilvl="2" w:tentative="1">
+      <w:start w:val="1"/>
+      <w:numFmt w:val="decimal"/>
+      <w:lvlText w:val="%3."/>
+      <w:lvlJc w:val="left"/>
+      <w:pPr>
+        <w:tabs>
+          <w:tab w:val="num" w:pos="2160"/>
+        </w:tabs>
+        <w:ind w:left="2160" w:hanging="360"/>
+      </w:pPr>
+    </w:lvl>
+    <w:lvl w:ilvl="3" w:tentative="1">
+      <w:start w:val="1"/>
+      <w:numFmt w:val="decimal"/>
+      <w:lvlText w:val="%4."/>
+      <w:lvlJc w:val="left"/>
+      <w:pPr>
+        <w:tabs>
+          <w:tab w:val="num" w:pos="2880"/>
+        </w:tabs>
+        <w:ind w:left="2880" w:hanging="360"/>
+      </w:pPr>
+    </w:lvl>
+    <w:lvl w:ilvl="4" w:tentative="1">
+      <w:start w:val="1"/>
+      <w:numFmt w:val="decimal"/>
+      <w:lvlText w:val="%5."/>
+      <w:lvlJc w:val="left"/>
+      <w:pPr>
+        <w:tabs>
+          <w:tab w:val="num" w:pos="3600"/>
+        </w:tabs>
+        <w:ind w:left="3600" w:hanging="360"/>
+      </w:pPr>
+    </w:lvl>
+    <w:lvl w:ilvl="5" w:tentative="1">
+      <w:start w:val="1"/>
+      <w:numFmt w:val="decimal"/>
+      <w:lvlText w:val="%6."/>
+      <w:lvlJc w:val="left"/>
+      <w:pPr>
+        <w:tabs>
+          <w:tab w:val="num" w:pos="4320"/>
+        </w:tabs>
+        <w:ind w:left="4320" w:hanging="360"/>
+      </w:pPr>
+    </w:lvl>
+    <w:lvl w:ilvl="6" w:tentative="1">
+      <w:start w:val="1"/>
+      <w:numFmt w:val="decimal"/>
+      <w:lvlText w:val="%7."/>
+      <w:lvlJc w:val="left"/>
+      <w:pPr>
+        <w:tabs>
+          <w:tab w:val="num" w:pos="5040"/>
+        </w:tabs>
+        <w:ind w:left="5040" w:hanging="360"/>
+      </w:pPr>
+    </w:lvl>
+    <w:lvl w:ilvl="7" w:tentative="1">
+      <w:start w:val="1"/>
+      <w:numFmt w:val="decimal"/>
+      <w:lvlText w:val="%8."/>
+      <w:lvlJc w:val="left"/>
+      <w:pPr>
+        <w:tabs>
+          <w:tab w:val="num" w:pos="5760"/>
+        </w:tabs>
+        <w:ind w:left="5760" w:hanging="360"/>
+      </w:pPr>
+    </w:lvl>
+    <w:lvl w:ilvl="8" w:tentative="1">
+      <w:start w:val="1"/>
+      <w:numFmt w:val="decimal"/>
+      <w:lvlText w:val="%9."/>
+      <w:lvlJc w:val="left"/>
+      <w:pPr>
+        <w:tabs>
+          <w:tab w:val="num" w:pos="6480"/>
+        </w:tabs>
+        <w:ind w:left="6480" w:hanging="360"/>
+      </w:pPr>
+    </w:lvl>
+  </w:abstractNum>
+  <w:abstractNum w:abstractNumId="8" w15:restartNumberingAfterBreak="0">
+    <w:nsid w:val="290F6F14"/>
+    <w:multiLevelType w:val="multilevel"/>
+    <w:tmpl w:val="1E5E6930"/>
+    <w:lvl w:ilvl="0">
+      <w:start w:val="1"/>
+      <w:numFmt w:val="bullet"/>
+      <w:lvlText w:val=""/>
+      <w:lvlJc w:val="left"/>
+      <w:pPr>
+        <w:tabs>
+          <w:tab w:val="num" w:pos="720"/>
+        </w:tabs>
+        <w:ind w:left="720" w:hanging="360"/>
+      </w:pPr>
+      <w:rPr>
+        <w:rFonts w:ascii="Symbol" w:hAnsi="Symbol" w:hint="default"/>
+        <w:sz w:val="20"/>
+      </w:rPr>
+    </w:lvl>
+    <w:lvl w:ilvl="1" w:tentative="1">
+      <w:start w:val="1"/>
+      <w:numFmt w:val="bullet"/>
+      <w:lvlText w:val="o"/>
+      <w:lvlJc w:val="left"/>
+      <w:pPr>
+        <w:tabs>
+          <w:tab w:val="num" w:pos="1440"/>
+        </w:tabs>
+        <w:ind w:left="1440" w:hanging="360"/>
+      </w:pPr>
+      <w:rPr>
+        <w:rFonts w:ascii="Courier New" w:hAnsi="Courier New" w:hint="default"/>
+        <w:sz w:val="20"/>
+      </w:rPr>
+    </w:lvl>
+    <w:lvl w:ilvl="2" w:tentative="1">
+      <w:start w:val="1"/>
+      <w:numFmt w:val="bullet"/>
+      <w:lvlText w:val=""/>
+      <w:lvlJc w:val="left"/>
+      <w:pPr>
+        <w:tabs>
+          <w:tab w:val="num" w:pos="2160"/>
+        </w:tabs>
+        <w:ind w:left="2160" w:hanging="360"/>
+      </w:pPr>
+      <w:rPr>
+        <w:rFonts w:ascii="Wingdings" w:hAnsi="Wingdings" w:hint="default"/>
+        <w:sz w:val="20"/>
+      </w:rPr>
+    </w:lvl>
+    <w:lvl w:ilvl="3" w:tentative="1">
+      <w:start w:val="1"/>
+      <w:numFmt w:val="bullet"/>
+      <w:lvlText w:val=""/>
+      <w:lvlJc w:val="left"/>
+      <w:pPr>
+        <w:tabs>
+          <w:tab w:val="num" w:pos="2880"/>
+        </w:tabs>
+        <w:ind w:left="2880" w:hanging="360"/>
+      </w:pPr>
+      <w:rPr>
+        <w:rFonts w:ascii="Wingdings" w:hAnsi="Wingdings" w:hint="default"/>
+        <w:sz w:val="20"/>
+      </w:rPr>
+    </w:lvl>
+    <w:lvl w:ilvl="4" w:tentative="1">
+      <w:start w:val="1"/>
+      <w:numFmt w:val="bullet"/>
+      <w:lvlText w:val=""/>
+      <w:lvlJc w:val="left"/>
+      <w:pPr>
+        <w:tabs>
+          <w:tab w:val="num" w:pos="3600"/>
+        </w:tabs>
+        <w:ind w:left="3600" w:hanging="360"/>
+      </w:pPr>
+      <w:rPr>
+        <w:rFonts w:ascii="Wingdings" w:hAnsi="Wingdings" w:hint="default"/>
+        <w:sz w:val="20"/>
+      </w:rPr>
+    </w:lvl>
+    <w:lvl w:ilvl="5" w:tentative="1">
+      <w:start w:val="1"/>
+      <w:numFmt w:val="bullet"/>
+      <w:lvlText w:val=""/>
+      <w:lvlJc w:val="left"/>
+      <w:pPr>
+        <w:tabs>
+          <w:tab w:val="num" w:pos="4320"/>
+        </w:tabs>
+        <w:ind w:left="4320" w:hanging="360"/>
+      </w:pPr>
+      <w:rPr>
+        <w:rFonts w:ascii="Wingdings" w:hAnsi="Wingdings" w:hint="default"/>
+        <w:sz w:val="20"/>
+      </w:rPr>
+    </w:lvl>
+    <w:lvl w:ilvl="6" w:tentative="1">
+      <w:start w:val="1"/>
+      <w:numFmt w:val="bullet"/>
+      <w:lvlText w:val=""/>
+      <w:lvlJc w:val="left"/>
+      <w:pPr>
+        <w:tabs>
+          <w:tab w:val="num" w:pos="5040"/>
+        </w:tabs>
+        <w:ind w:left="5040" w:hanging="360"/>
+      </w:pPr>
+      <w:rPr>
+        <w:rFonts w:ascii="Wingdings" w:hAnsi="Wingdings" w:hint="default"/>
+        <w:sz w:val="20"/>
+      </w:rPr>
+    </w:lvl>
+    <w:lvl w:ilvl="7" w:tentative="1">
+      <w:start w:val="1"/>
+      <w:numFmt w:val="bullet"/>
+      <w:lvlText w:val=""/>
+      <w:lvlJc w:val="left"/>
+      <w:pPr>
+        <w:tabs>
+          <w:tab w:val="num" w:pos="5760"/>
+        </w:tabs>
+        <w:ind w:left="5760" w:hanging="360"/>
+      </w:pPr>
+      <w:rPr>
+        <w:rFonts w:ascii="Wingdings" w:hAnsi="Wingdings" w:hint="default"/>
+        <w:sz w:val="20"/>
+      </w:rPr>
+    </w:lvl>
+    <w:lvl w:ilvl="8" w:tentative="1">
+      <w:start w:val="1"/>
+      <w:numFmt w:val="bullet"/>
+      <w:lvlText w:val=""/>
+      <w:lvlJc w:val="left"/>
+      <w:pPr>
+        <w:tabs>
+          <w:tab w:val="num" w:pos="6480"/>
+        </w:tabs>
+        <w:ind w:left="6480" w:hanging="360"/>
+      </w:pPr>
+      <w:rPr>
+        <w:rFonts w:ascii="Wingdings" w:hAnsi="Wingdings" w:hint="default"/>
+        <w:sz w:val="20"/>
+      </w:rPr>
+    </w:lvl>
+  </w:abstractNum>
+  <w:abstractNum w:abstractNumId="9" w15:restartNumberingAfterBreak="0">
     <w:nsid w:val="4207396E"/>
     <w:multiLevelType w:val="multilevel"/>
     <w:tmpl w:val="C4323C52"/>
@@ -1649,7 +3753,305 @@
       </w:rPr>
     </w:lvl>
   </w:abstractNum>
-  <w:abstractNum w:abstractNumId="4" w15:restartNumberingAfterBreak="0">
+  <w:abstractNum w:abstractNumId="10" w15:restartNumberingAfterBreak="0">
+    <w:nsid w:val="43DE6418"/>
+    <w:multiLevelType w:val="multilevel"/>
+    <w:tmpl w:val="65A271CE"/>
+    <w:lvl w:ilvl="0">
+      <w:start w:val="1"/>
+      <w:numFmt w:val="bullet"/>
+      <w:lvlText w:val=""/>
+      <w:lvlJc w:val="left"/>
+      <w:pPr>
+        <w:tabs>
+          <w:tab w:val="num" w:pos="720"/>
+        </w:tabs>
+        <w:ind w:left="720" w:hanging="360"/>
+      </w:pPr>
+      <w:rPr>
+        <w:rFonts w:ascii="Symbol" w:hAnsi="Symbol" w:hint="default"/>
+        <w:sz w:val="20"/>
+      </w:rPr>
+    </w:lvl>
+    <w:lvl w:ilvl="1" w:tentative="1">
+      <w:start w:val="1"/>
+      <w:numFmt w:val="bullet"/>
+      <w:lvlText w:val="o"/>
+      <w:lvlJc w:val="left"/>
+      <w:pPr>
+        <w:tabs>
+          <w:tab w:val="num" w:pos="1440"/>
+        </w:tabs>
+        <w:ind w:left="1440" w:hanging="360"/>
+      </w:pPr>
+      <w:rPr>
+        <w:rFonts w:ascii="Courier New" w:hAnsi="Courier New" w:hint="default"/>
+        <w:sz w:val="20"/>
+      </w:rPr>
+    </w:lvl>
+    <w:lvl w:ilvl="2" w:tentative="1">
+      <w:start w:val="1"/>
+      <w:numFmt w:val="bullet"/>
+      <w:lvlText w:val=""/>
+      <w:lvlJc w:val="left"/>
+      <w:pPr>
+        <w:tabs>
+          <w:tab w:val="num" w:pos="2160"/>
+        </w:tabs>
+        <w:ind w:left="2160" w:hanging="360"/>
+      </w:pPr>
+      <w:rPr>
+        <w:rFonts w:ascii="Wingdings" w:hAnsi="Wingdings" w:hint="default"/>
+        <w:sz w:val="20"/>
+      </w:rPr>
+    </w:lvl>
+    <w:lvl w:ilvl="3" w:tentative="1">
+      <w:start w:val="1"/>
+      <w:numFmt w:val="bullet"/>
+      <w:lvlText w:val=""/>
+      <w:lvlJc w:val="left"/>
+      <w:pPr>
+        <w:tabs>
+          <w:tab w:val="num" w:pos="2880"/>
+        </w:tabs>
+        <w:ind w:left="2880" w:hanging="360"/>
+      </w:pPr>
+      <w:rPr>
+        <w:rFonts w:ascii="Wingdings" w:hAnsi="Wingdings" w:hint="default"/>
+        <w:sz w:val="20"/>
+      </w:rPr>
+    </w:lvl>
+    <w:lvl w:ilvl="4" w:tentative="1">
+      <w:start w:val="1"/>
+      <w:numFmt w:val="bullet"/>
+      <w:lvlText w:val=""/>
+      <w:lvlJc w:val="left"/>
+      <w:pPr>
+        <w:tabs>
+          <w:tab w:val="num" w:pos="3600"/>
+        </w:tabs>
+        <w:ind w:left="3600" w:hanging="360"/>
+      </w:pPr>
+      <w:rPr>
+        <w:rFonts w:ascii="Wingdings" w:hAnsi="Wingdings" w:hint="default"/>
+        <w:sz w:val="20"/>
+      </w:rPr>
+    </w:lvl>
+    <w:lvl w:ilvl="5" w:tentative="1">
+      <w:start w:val="1"/>
+      <w:numFmt w:val="bullet"/>
+      <w:lvlText w:val=""/>
+      <w:lvlJc w:val="left"/>
+      <w:pPr>
+        <w:tabs>
+          <w:tab w:val="num" w:pos="4320"/>
+        </w:tabs>
+        <w:ind w:left="4320" w:hanging="360"/>
+      </w:pPr>
+      <w:rPr>
+        <w:rFonts w:ascii="Wingdings" w:hAnsi="Wingdings" w:hint="default"/>
+        <w:sz w:val="20"/>
+      </w:rPr>
+    </w:lvl>
+    <w:lvl w:ilvl="6" w:tentative="1">
+      <w:start w:val="1"/>
+      <w:numFmt w:val="bullet"/>
+      <w:lvlText w:val=""/>
+      <w:lvlJc w:val="left"/>
+      <w:pPr>
+        <w:tabs>
+          <w:tab w:val="num" w:pos="5040"/>
+        </w:tabs>
+        <w:ind w:left="5040" w:hanging="360"/>
+      </w:pPr>
+      <w:rPr>
+        <w:rFonts w:ascii="Wingdings" w:hAnsi="Wingdings" w:hint="default"/>
+        <w:sz w:val="20"/>
+      </w:rPr>
+    </w:lvl>
+    <w:lvl w:ilvl="7" w:tentative="1">
+      <w:start w:val="1"/>
+      <w:numFmt w:val="bullet"/>
+      <w:lvlText w:val=""/>
+      <w:lvlJc w:val="left"/>
+      <w:pPr>
+        <w:tabs>
+          <w:tab w:val="num" w:pos="5760"/>
+        </w:tabs>
+        <w:ind w:left="5760" w:hanging="360"/>
+      </w:pPr>
+      <w:rPr>
+        <w:rFonts w:ascii="Wingdings" w:hAnsi="Wingdings" w:hint="default"/>
+        <w:sz w:val="20"/>
+      </w:rPr>
+    </w:lvl>
+    <w:lvl w:ilvl="8" w:tentative="1">
+      <w:start w:val="1"/>
+      <w:numFmt w:val="bullet"/>
+      <w:lvlText w:val=""/>
+      <w:lvlJc w:val="left"/>
+      <w:pPr>
+        <w:tabs>
+          <w:tab w:val="num" w:pos="6480"/>
+        </w:tabs>
+        <w:ind w:left="6480" w:hanging="360"/>
+      </w:pPr>
+      <w:rPr>
+        <w:rFonts w:ascii="Wingdings" w:hAnsi="Wingdings" w:hint="default"/>
+        <w:sz w:val="20"/>
+      </w:rPr>
+    </w:lvl>
+  </w:abstractNum>
+  <w:abstractNum w:abstractNumId="11" w15:restartNumberingAfterBreak="0">
+    <w:nsid w:val="44AE0F46"/>
+    <w:multiLevelType w:val="multilevel"/>
+    <w:tmpl w:val="21147E68"/>
+    <w:lvl w:ilvl="0">
+      <w:start w:val="1"/>
+      <w:numFmt w:val="bullet"/>
+      <w:lvlText w:val=""/>
+      <w:lvlJc w:val="left"/>
+      <w:pPr>
+        <w:tabs>
+          <w:tab w:val="num" w:pos="720"/>
+        </w:tabs>
+        <w:ind w:left="720" w:hanging="360"/>
+      </w:pPr>
+      <w:rPr>
+        <w:rFonts w:ascii="Symbol" w:hAnsi="Symbol" w:hint="default"/>
+        <w:sz w:val="20"/>
+      </w:rPr>
+    </w:lvl>
+    <w:lvl w:ilvl="1" w:tentative="1">
+      <w:start w:val="1"/>
+      <w:numFmt w:val="bullet"/>
+      <w:lvlText w:val="o"/>
+      <w:lvlJc w:val="left"/>
+      <w:pPr>
+        <w:tabs>
+          <w:tab w:val="num" w:pos="1440"/>
+        </w:tabs>
+        <w:ind w:left="1440" w:hanging="360"/>
+      </w:pPr>
+      <w:rPr>
+        <w:rFonts w:ascii="Courier New" w:hAnsi="Courier New" w:hint="default"/>
+        <w:sz w:val="20"/>
+      </w:rPr>
+    </w:lvl>
+    <w:lvl w:ilvl="2" w:tentative="1">
+      <w:start w:val="1"/>
+      <w:numFmt w:val="bullet"/>
+      <w:lvlText w:val=""/>
+      <w:lvlJc w:val="left"/>
+      <w:pPr>
+        <w:tabs>
+          <w:tab w:val="num" w:pos="2160"/>
+        </w:tabs>
+        <w:ind w:left="2160" w:hanging="360"/>
+      </w:pPr>
+      <w:rPr>
+        <w:rFonts w:ascii="Wingdings" w:hAnsi="Wingdings" w:hint="default"/>
+        <w:sz w:val="20"/>
+      </w:rPr>
+    </w:lvl>
+    <w:lvl w:ilvl="3" w:tentative="1">
+      <w:start w:val="1"/>
+      <w:numFmt w:val="bullet"/>
+      <w:lvlText w:val=""/>
+      <w:lvlJc w:val="left"/>
+      <w:pPr>
+        <w:tabs>
+          <w:tab w:val="num" w:pos="2880"/>
+        </w:tabs>
+        <w:ind w:left="2880" w:hanging="360"/>
+      </w:pPr>
+      <w:rPr>
+        <w:rFonts w:ascii="Wingdings" w:hAnsi="Wingdings" w:hint="default"/>
+        <w:sz w:val="20"/>
+      </w:rPr>
+    </w:lvl>
+    <w:lvl w:ilvl="4" w:tentative="1">
+      <w:start w:val="1"/>
+      <w:numFmt w:val="bullet"/>
+      <w:lvlText w:val=""/>
+      <w:lvlJc w:val="left"/>
+      <w:pPr>
+        <w:tabs>
+          <w:tab w:val="num" w:pos="3600"/>
+        </w:tabs>
+        <w:ind w:left="3600" w:hanging="360"/>
+      </w:pPr>
+      <w:rPr>
+        <w:rFonts w:ascii="Wingdings" w:hAnsi="Wingdings" w:hint="default"/>
+        <w:sz w:val="20"/>
+      </w:rPr>
+    </w:lvl>
+    <w:lvl w:ilvl="5" w:tentative="1">
+      <w:start w:val="1"/>
+      <w:numFmt w:val="bullet"/>
+      <w:lvlText w:val=""/>
+      <w:lvlJc w:val="left"/>
+      <w:pPr>
+        <w:tabs>
+          <w:tab w:val="num" w:pos="4320"/>
+        </w:tabs>
+        <w:ind w:left="4320" w:hanging="360"/>
+      </w:pPr>
+      <w:rPr>
+        <w:rFonts w:ascii="Wingdings" w:hAnsi="Wingdings" w:hint="default"/>
+        <w:sz w:val="20"/>
+      </w:rPr>
+    </w:lvl>
+    <w:lvl w:ilvl="6" w:tentative="1">
+      <w:start w:val="1"/>
+      <w:numFmt w:val="bullet"/>
+      <w:lvlText w:val=""/>
+      <w:lvlJc w:val="left"/>
+      <w:pPr>
+        <w:tabs>
+          <w:tab w:val="num" w:pos="5040"/>
+        </w:tabs>
+        <w:ind w:left="5040" w:hanging="360"/>
+      </w:pPr>
+      <w:rPr>
+        <w:rFonts w:ascii="Wingdings" w:hAnsi="Wingdings" w:hint="default"/>
+        <w:sz w:val="20"/>
+      </w:rPr>
+    </w:lvl>
+    <w:lvl w:ilvl="7" w:tentative="1">
+      <w:start w:val="1"/>
+      <w:numFmt w:val="bullet"/>
+      <w:lvlText w:val=""/>
+      <w:lvlJc w:val="left"/>
+      <w:pPr>
+        <w:tabs>
+          <w:tab w:val="num" w:pos="5760"/>
+        </w:tabs>
+        <w:ind w:left="5760" w:hanging="360"/>
+      </w:pPr>
+      <w:rPr>
+        <w:rFonts w:ascii="Wingdings" w:hAnsi="Wingdings" w:hint="default"/>
+        <w:sz w:val="20"/>
+      </w:rPr>
+    </w:lvl>
+    <w:lvl w:ilvl="8" w:tentative="1">
+      <w:start w:val="1"/>
+      <w:numFmt w:val="bullet"/>
+      <w:lvlText w:val=""/>
+      <w:lvlJc w:val="left"/>
+      <w:pPr>
+        <w:tabs>
+          <w:tab w:val="num" w:pos="6480"/>
+        </w:tabs>
+        <w:ind w:left="6480" w:hanging="360"/>
+      </w:pPr>
+      <w:rPr>
+        <w:rFonts w:ascii="Wingdings" w:hAnsi="Wingdings" w:hint="default"/>
+        <w:sz w:val="20"/>
+      </w:rPr>
+    </w:lvl>
+  </w:abstractNum>
+  <w:abstractNum w:abstractNumId="12" w15:restartNumberingAfterBreak="0">
     <w:nsid w:val="498122B1"/>
     <w:multiLevelType w:val="multilevel"/>
     <w:tmpl w:val="4F469134"/>
@@ -1762,7 +4164,7 @@
       </w:pPr>
     </w:lvl>
   </w:abstractNum>
-  <w:abstractNum w:abstractNumId="5" w15:restartNumberingAfterBreak="0">
+  <w:abstractNum w:abstractNumId="13" w15:restartNumberingAfterBreak="0">
     <w:nsid w:val="50AB6C10"/>
     <w:multiLevelType w:val="multilevel"/>
     <w:tmpl w:val="F020A07C"/>
@@ -1875,7 +4277,269 @@
       </w:pPr>
     </w:lvl>
   </w:abstractNum>
-  <w:abstractNum w:abstractNumId="6" w15:restartNumberingAfterBreak="0">
+  <w:abstractNum w:abstractNumId="14" w15:restartNumberingAfterBreak="0">
+    <w:nsid w:val="5ACF0667"/>
+    <w:multiLevelType w:val="multilevel"/>
+    <w:tmpl w:val="7B62D702"/>
+    <w:lvl w:ilvl="0">
+      <w:start w:val="1"/>
+      <w:numFmt w:val="decimal"/>
+      <w:lvlText w:val="%1."/>
+      <w:lvlJc w:val="left"/>
+      <w:pPr>
+        <w:tabs>
+          <w:tab w:val="num" w:pos="720"/>
+        </w:tabs>
+        <w:ind w:left="720" w:hanging="360"/>
+      </w:pPr>
+    </w:lvl>
+    <w:lvl w:ilvl="1" w:tentative="1">
+      <w:start w:val="1"/>
+      <w:numFmt w:val="decimal"/>
+      <w:lvlText w:val="%2."/>
+      <w:lvlJc w:val="left"/>
+      <w:pPr>
+        <w:tabs>
+          <w:tab w:val="num" w:pos="1440"/>
+        </w:tabs>
+        <w:ind w:left="1440" w:hanging="360"/>
+      </w:pPr>
+    </w:lvl>
+    <w:lvl w:ilvl="2" w:tentative="1">
+      <w:start w:val="1"/>
+      <w:numFmt w:val="decimal"/>
+      <w:lvlText w:val="%3."/>
+      <w:lvlJc w:val="left"/>
+      <w:pPr>
+        <w:tabs>
+          <w:tab w:val="num" w:pos="2160"/>
+        </w:tabs>
+        <w:ind w:left="2160" w:hanging="360"/>
+      </w:pPr>
+    </w:lvl>
+    <w:lvl w:ilvl="3" w:tentative="1">
+      <w:start w:val="1"/>
+      <w:numFmt w:val="decimal"/>
+      <w:lvlText w:val="%4."/>
+      <w:lvlJc w:val="left"/>
+      <w:pPr>
+        <w:tabs>
+          <w:tab w:val="num" w:pos="2880"/>
+        </w:tabs>
+        <w:ind w:left="2880" w:hanging="360"/>
+      </w:pPr>
+    </w:lvl>
+    <w:lvl w:ilvl="4" w:tentative="1">
+      <w:start w:val="1"/>
+      <w:numFmt w:val="decimal"/>
+      <w:lvlText w:val="%5."/>
+      <w:lvlJc w:val="left"/>
+      <w:pPr>
+        <w:tabs>
+          <w:tab w:val="num" w:pos="3600"/>
+        </w:tabs>
+        <w:ind w:left="3600" w:hanging="360"/>
+      </w:pPr>
+    </w:lvl>
+    <w:lvl w:ilvl="5" w:tentative="1">
+      <w:start w:val="1"/>
+      <w:numFmt w:val="decimal"/>
+      <w:lvlText w:val="%6."/>
+      <w:lvlJc w:val="left"/>
+      <w:pPr>
+        <w:tabs>
+          <w:tab w:val="num" w:pos="4320"/>
+        </w:tabs>
+        <w:ind w:left="4320" w:hanging="360"/>
+      </w:pPr>
+    </w:lvl>
+    <w:lvl w:ilvl="6" w:tentative="1">
+      <w:start w:val="1"/>
+      <w:numFmt w:val="decimal"/>
+      <w:lvlText w:val="%7."/>
+      <w:lvlJc w:val="left"/>
+      <w:pPr>
+        <w:tabs>
+          <w:tab w:val="num" w:pos="5040"/>
+        </w:tabs>
+        <w:ind w:left="5040" w:hanging="360"/>
+      </w:pPr>
+    </w:lvl>
+    <w:lvl w:ilvl="7" w:tentative="1">
+      <w:start w:val="1"/>
+      <w:numFmt w:val="decimal"/>
+      <w:lvlText w:val="%8."/>
+      <w:lvlJc w:val="left"/>
+      <w:pPr>
+        <w:tabs>
+          <w:tab w:val="num" w:pos="5760"/>
+        </w:tabs>
+        <w:ind w:left="5760" w:hanging="360"/>
+      </w:pPr>
+    </w:lvl>
+    <w:lvl w:ilvl="8" w:tentative="1">
+      <w:start w:val="1"/>
+      <w:numFmt w:val="decimal"/>
+      <w:lvlText w:val="%9."/>
+      <w:lvlJc w:val="left"/>
+      <w:pPr>
+        <w:tabs>
+          <w:tab w:val="num" w:pos="6480"/>
+        </w:tabs>
+        <w:ind w:left="6480" w:hanging="360"/>
+      </w:pPr>
+    </w:lvl>
+  </w:abstractNum>
+  <w:abstractNum w:abstractNumId="15" w15:restartNumberingAfterBreak="0">
+    <w:nsid w:val="5FB0364A"/>
+    <w:multiLevelType w:val="multilevel"/>
+    <w:tmpl w:val="C95A3712"/>
+    <w:lvl w:ilvl="0">
+      <w:start w:val="1"/>
+      <w:numFmt w:val="bullet"/>
+      <w:lvlText w:val=""/>
+      <w:lvlJc w:val="left"/>
+      <w:pPr>
+        <w:tabs>
+          <w:tab w:val="num" w:pos="720"/>
+        </w:tabs>
+        <w:ind w:left="720" w:hanging="360"/>
+      </w:pPr>
+      <w:rPr>
+        <w:rFonts w:ascii="Symbol" w:hAnsi="Symbol" w:hint="default"/>
+        <w:sz w:val="20"/>
+      </w:rPr>
+    </w:lvl>
+    <w:lvl w:ilvl="1" w:tentative="1">
+      <w:start w:val="1"/>
+      <w:numFmt w:val="bullet"/>
+      <w:lvlText w:val="o"/>
+      <w:lvlJc w:val="left"/>
+      <w:pPr>
+        <w:tabs>
+          <w:tab w:val="num" w:pos="1440"/>
+        </w:tabs>
+        <w:ind w:left="1440" w:hanging="360"/>
+      </w:pPr>
+      <w:rPr>
+        <w:rFonts w:ascii="Courier New" w:hAnsi="Courier New" w:hint="default"/>
+        <w:sz w:val="20"/>
+      </w:rPr>
+    </w:lvl>
+    <w:lvl w:ilvl="2" w:tentative="1">
+      <w:start w:val="1"/>
+      <w:numFmt w:val="bullet"/>
+      <w:lvlText w:val=""/>
+      <w:lvlJc w:val="left"/>
+      <w:pPr>
+        <w:tabs>
+          <w:tab w:val="num" w:pos="2160"/>
+        </w:tabs>
+        <w:ind w:left="2160" w:hanging="360"/>
+      </w:pPr>
+      <w:rPr>
+        <w:rFonts w:ascii="Wingdings" w:hAnsi="Wingdings" w:hint="default"/>
+        <w:sz w:val="20"/>
+      </w:rPr>
+    </w:lvl>
+    <w:lvl w:ilvl="3" w:tentative="1">
+      <w:start w:val="1"/>
+      <w:numFmt w:val="bullet"/>
+      <w:lvlText w:val=""/>
+      <w:lvlJc w:val="left"/>
+      <w:pPr>
+        <w:tabs>
+          <w:tab w:val="num" w:pos="2880"/>
+        </w:tabs>
+        <w:ind w:left="2880" w:hanging="360"/>
+      </w:pPr>
+      <w:rPr>
+        <w:rFonts w:ascii="Wingdings" w:hAnsi="Wingdings" w:hint="default"/>
+        <w:sz w:val="20"/>
+      </w:rPr>
+    </w:lvl>
+    <w:lvl w:ilvl="4" w:tentative="1">
+      <w:start w:val="1"/>
+      <w:numFmt w:val="bullet"/>
+      <w:lvlText w:val=""/>
+      <w:lvlJc w:val="left"/>
+      <w:pPr>
+        <w:tabs>
+          <w:tab w:val="num" w:pos="3600"/>
+        </w:tabs>
+        <w:ind w:left="3600" w:hanging="360"/>
+      </w:pPr>
+      <w:rPr>
+        <w:rFonts w:ascii="Wingdings" w:hAnsi="Wingdings" w:hint="default"/>
+        <w:sz w:val="20"/>
+      </w:rPr>
+    </w:lvl>
+    <w:lvl w:ilvl="5" w:tentative="1">
+      <w:start w:val="1"/>
+      <w:numFmt w:val="bullet"/>
+      <w:lvlText w:val=""/>
+      <w:lvlJc w:val="left"/>
+      <w:pPr>
+        <w:tabs>
+          <w:tab w:val="num" w:pos="4320"/>
+        </w:tabs>
+        <w:ind w:left="4320" w:hanging="360"/>
+      </w:pPr>
+      <w:rPr>
+        <w:rFonts w:ascii="Wingdings" w:hAnsi="Wingdings" w:hint="default"/>
+        <w:sz w:val="20"/>
+      </w:rPr>
+    </w:lvl>
+    <w:lvl w:ilvl="6" w:tentative="1">
+      <w:start w:val="1"/>
+      <w:numFmt w:val="bullet"/>
+      <w:lvlText w:val=""/>
+      <w:lvlJc w:val="left"/>
+      <w:pPr>
+        <w:tabs>
+          <w:tab w:val="num" w:pos="5040"/>
+        </w:tabs>
+        <w:ind w:left="5040" w:hanging="360"/>
+      </w:pPr>
+      <w:rPr>
+        <w:rFonts w:ascii="Wingdings" w:hAnsi="Wingdings" w:hint="default"/>
+        <w:sz w:val="20"/>
+      </w:rPr>
+    </w:lvl>
+    <w:lvl w:ilvl="7" w:tentative="1">
+      <w:start w:val="1"/>
+      <w:numFmt w:val="bullet"/>
+      <w:lvlText w:val=""/>
+      <w:lvlJc w:val="left"/>
+      <w:pPr>
+        <w:tabs>
+          <w:tab w:val="num" w:pos="5760"/>
+        </w:tabs>
+        <w:ind w:left="5760" w:hanging="360"/>
+      </w:pPr>
+      <w:rPr>
+        <w:rFonts w:ascii="Wingdings" w:hAnsi="Wingdings" w:hint="default"/>
+        <w:sz w:val="20"/>
+      </w:rPr>
+    </w:lvl>
+    <w:lvl w:ilvl="8" w:tentative="1">
+      <w:start w:val="1"/>
+      <w:numFmt w:val="bullet"/>
+      <w:lvlText w:val=""/>
+      <w:lvlJc w:val="left"/>
+      <w:pPr>
+        <w:tabs>
+          <w:tab w:val="num" w:pos="6480"/>
+        </w:tabs>
+        <w:ind w:left="6480" w:hanging="360"/>
+      </w:pPr>
+      <w:rPr>
+        <w:rFonts w:ascii="Wingdings" w:hAnsi="Wingdings" w:hint="default"/>
+        <w:sz w:val="20"/>
+      </w:rPr>
+    </w:lvl>
+  </w:abstractNum>
+  <w:abstractNum w:abstractNumId="16" w15:restartNumberingAfterBreak="0">
     <w:nsid w:val="6A697F15"/>
     <w:multiLevelType w:val="multilevel"/>
     <w:tmpl w:val="1F28C136"/>
@@ -2024,7 +4688,7 @@
       </w:rPr>
     </w:lvl>
   </w:abstractNum>
-  <w:abstractNum w:abstractNumId="7" w15:restartNumberingAfterBreak="0">
+  <w:abstractNum w:abstractNumId="17" w15:restartNumberingAfterBreak="0">
     <w:nsid w:val="6B0022A5"/>
     <w:multiLevelType w:val="multilevel"/>
     <w:tmpl w:val="A80ECC78"/>
@@ -2173,7 +4837,7 @@
       </w:rPr>
     </w:lvl>
   </w:abstractNum>
-  <w:abstractNum w:abstractNumId="8" w15:restartNumberingAfterBreak="0">
+  <w:abstractNum w:abstractNumId="18" w15:restartNumberingAfterBreak="0">
     <w:nsid w:val="72FD1936"/>
     <w:multiLevelType w:val="multilevel"/>
     <w:tmpl w:val="AFF61A9A"/>
@@ -2322,7 +4986,7 @@
       </w:rPr>
     </w:lvl>
   </w:abstractNum>
-  <w:abstractNum w:abstractNumId="9" w15:restartNumberingAfterBreak="0">
+  <w:abstractNum w:abstractNumId="19" w15:restartNumberingAfterBreak="0">
     <w:nsid w:val="7E9734EC"/>
     <w:multiLevelType w:val="multilevel"/>
     <w:tmpl w:val="E24C35FA"/>
@@ -2472,34 +5136,64 @@
     </w:lvl>
   </w:abstractNum>
   <w:num w:numId="1" w16cid:durableId="2056154999">
-    <w:abstractNumId w:val="8"/>
+    <w:abstractNumId w:val="18"/>
   </w:num>
   <w:num w:numId="2" w16cid:durableId="536166679">
-    <w:abstractNumId w:val="9"/>
+    <w:abstractNumId w:val="19"/>
   </w:num>
   <w:num w:numId="3" w16cid:durableId="2131387891">
-    <w:abstractNumId w:val="4"/>
+    <w:abstractNumId w:val="12"/>
   </w:num>
   <w:num w:numId="4" w16cid:durableId="1174881117">
-    <w:abstractNumId w:val="7"/>
+    <w:abstractNumId w:val="17"/>
   </w:num>
   <w:num w:numId="5" w16cid:durableId="1169640502">
-    <w:abstractNumId w:val="1"/>
+    <w:abstractNumId w:val="5"/>
   </w:num>
   <w:num w:numId="6" w16cid:durableId="1466047503">
     <w:abstractNumId w:val="0"/>
   </w:num>
   <w:num w:numId="7" w16cid:durableId="895317434">
+    <w:abstractNumId w:val="6"/>
+  </w:num>
+  <w:num w:numId="8" w16cid:durableId="1324817518">
+    <w:abstractNumId w:val="9"/>
+  </w:num>
+  <w:num w:numId="9" w16cid:durableId="1923097330">
+    <w:abstractNumId w:val="16"/>
+  </w:num>
+  <w:num w:numId="10" w16cid:durableId="573205821">
+    <w:abstractNumId w:val="13"/>
+  </w:num>
+  <w:num w:numId="11" w16cid:durableId="1740471177">
+    <w:abstractNumId w:val="8"/>
+  </w:num>
+  <w:num w:numId="12" w16cid:durableId="835724894">
+    <w:abstractNumId w:val="1"/>
+  </w:num>
+  <w:num w:numId="13" w16cid:durableId="277225598">
+    <w:abstractNumId w:val="7"/>
+  </w:num>
+  <w:num w:numId="14" w16cid:durableId="1084645307">
+    <w:abstractNumId w:val="10"/>
+  </w:num>
+  <w:num w:numId="15" w16cid:durableId="1618413464">
+    <w:abstractNumId w:val="11"/>
+  </w:num>
+  <w:num w:numId="16" w16cid:durableId="813066893">
     <w:abstractNumId w:val="2"/>
   </w:num>
-  <w:num w:numId="8" w16cid:durableId="1324817518">
+  <w:num w:numId="17" w16cid:durableId="463280406">
+    <w:abstractNumId w:val="15"/>
+  </w:num>
+  <w:num w:numId="18" w16cid:durableId="1376546586">
     <w:abstractNumId w:val="3"/>
   </w:num>
-  <w:num w:numId="9" w16cid:durableId="1923097330">
-    <w:abstractNumId w:val="6"/>
+  <w:num w:numId="19" w16cid:durableId="917253291">
+    <w:abstractNumId w:val="4"/>
   </w:num>
-  <w:num w:numId="10" w16cid:durableId="573205821">
-    <w:abstractNumId w:val="5"/>
+  <w:num w:numId="20" w16cid:durableId="39137214">
+    <w:abstractNumId w:val="14"/>
   </w:num>
 </w:numbering>
 </file>
@@ -3107,6 +5801,7 @@
   <w:style w:type="character" w:default="1" w:styleId="DefaultParagraphFont">
     <w:name w:val="Default Paragraph Font"/>
     <w:uiPriority w:val="1"/>
+    <w:semiHidden/>
     <w:unhideWhenUsed/>
   </w:style>
   <w:style w:type="table" w:default="1" w:styleId="TableNormal">

</xml_diff>